<commit_message>
updated section 5 with usecase flow diagram in v0.5 prefinalreport
</commit_message>
<xml_diff>
--- a/doc/Pre-finalReport/v0.4/2019HT66015PFRv0.4.docx
+++ b/doc/Pre-finalReport/v0.4/2019HT66015PFRv0.4.docx
@@ -2828,98 +2828,6 @@
     </w:p>
     <w:p>
       <w:pPr>
-        <w:pStyle w:val="Normal"/>
-        <w:jc w:val="center"/>
-        <w:rPr>
-          <w:b/>
-          <w:b/>
-          <w:bCs/>
-          <w:sz w:val="20"/>
-          <w:szCs w:val="20"/>
-          <w:u w:val="single"/>
-        </w:rPr>
-      </w:pPr>
-      <w:r>
-        <w:rPr>
-          <w:b/>
-          <w:bCs/>
-          <w:sz w:val="20"/>
-          <w:szCs w:val="20"/>
-          <w:u w:val="single"/>
-        </w:rPr>
-      </w:r>
-    </w:p>
-    <w:p>
-      <w:pPr>
-        <w:pStyle w:val="Normal"/>
-        <w:jc w:val="center"/>
-        <w:rPr>
-          <w:b/>
-          <w:b/>
-          <w:bCs/>
-          <w:sz w:val="20"/>
-          <w:szCs w:val="20"/>
-          <w:u w:val="single"/>
-        </w:rPr>
-      </w:pPr>
-      <w:r>
-        <w:rPr>
-          <w:b/>
-          <w:bCs/>
-          <w:sz w:val="20"/>
-          <w:szCs w:val="20"/>
-          <w:u w:val="single"/>
-        </w:rPr>
-      </w:r>
-    </w:p>
-    <w:p>
-      <w:pPr>
-        <w:pStyle w:val="Normal"/>
-        <w:jc w:val="center"/>
-        <w:rPr>
-          <w:b/>
-          <w:b/>
-          <w:bCs/>
-          <w:sz w:val="20"/>
-          <w:szCs w:val="20"/>
-          <w:u w:val="single"/>
-        </w:rPr>
-      </w:pPr>
-      <w:r>
-        <w:rPr>
-          <w:b/>
-          <w:bCs/>
-          <w:sz w:val="20"/>
-          <w:szCs w:val="20"/>
-          <w:u w:val="single"/>
-        </w:rPr>
-      </w:r>
-    </w:p>
-    <w:p>
-      <w:pPr>
-        <w:pStyle w:val="Normal"/>
-        <w:jc w:val="center"/>
-        <w:rPr>
-          <w:b/>
-          <w:b/>
-          <w:bCs/>
-          <w:sz w:val="20"/>
-          <w:szCs w:val="20"/>
-          <w:u w:val="single"/>
-        </w:rPr>
-      </w:pPr>
-      <w:r>
-        <w:rPr>
-          <w:b/>
-          <w:bCs/>
-          <w:sz w:val="20"/>
-          <w:szCs w:val="20"/>
-          <w:u w:val="single"/>
-        </w:rPr>
-      </w:r>
-    </w:p>
-    <w:p>
-      <w:pPr>
         <w:pStyle w:val="Heading2"/>
         <w:numPr>
           <w:ilvl w:val="1"/>
@@ -6554,7 +6462,7 @@
       <w:tblPr>
         <w:tblW w:w="9972" w:type="dxa"/>
         <w:jc w:val="left"/>
-        <w:tblInd w:w="10" w:type="dxa"/>
+        <w:tblInd w:w="8" w:type="dxa"/>
         <w:tblBorders>
           <w:top w:val="single" w:sz="2" w:space="0" w:color="000001"/>
           <w:left w:val="single" w:sz="2" w:space="0" w:color="000001"/>
@@ -9195,7 +9103,7 @@
           <w:ilvl w:val="0"/>
           <w:numId w:val="0"/>
         </w:numPr>
-        <w:overflowPunct w:val="true"/>
+        <w:overflowPunct w:val="false"/>
         <w:bidi w:val="0"/>
         <w:spacing w:lineRule="auto" w:line="276"/>
         <w:ind w:left="1529" w:right="0" w:hanging="0"/>
@@ -9250,7 +9158,7 @@
           <w:ilvl w:val="0"/>
           <w:numId w:val="0"/>
         </w:numPr>
-        <w:overflowPunct w:val="true"/>
+        <w:overflowPunct w:val="false"/>
         <w:bidi w:val="0"/>
         <w:spacing w:lineRule="auto" w:line="276"/>
         <w:ind w:left="1260" w:right="0" w:hanging="0"/>
@@ -9286,7 +9194,7 @@
           <w:ilvl w:val="0"/>
           <w:numId w:val="0"/>
         </w:numPr>
-        <w:overflowPunct w:val="true"/>
+        <w:overflowPunct w:val="false"/>
         <w:bidi w:val="0"/>
         <w:spacing w:lineRule="auto" w:line="276"/>
         <w:ind w:left="1260" w:right="0" w:hanging="0"/>
@@ -9322,7 +9230,7 @@
           <w:ilvl w:val="0"/>
           <w:numId w:val="0"/>
         </w:numPr>
-        <w:overflowPunct w:val="true"/>
+        <w:overflowPunct w:val="false"/>
         <w:bidi w:val="0"/>
         <w:spacing w:lineRule="auto" w:line="276"/>
         <w:ind w:left="1260" w:right="0" w:hanging="0"/>
@@ -9370,7 +9278,7 @@
           <w:ilvl w:val="0"/>
           <w:numId w:val="0"/>
         </w:numPr>
-        <w:overflowPunct w:val="true"/>
+        <w:overflowPunct w:val="false"/>
         <w:bidi w:val="0"/>
         <w:spacing w:lineRule="auto" w:line="276"/>
         <w:ind w:left="1260" w:right="0" w:hanging="0"/>
@@ -9406,7 +9314,7 @@
           <w:ilvl w:val="0"/>
           <w:numId w:val="0"/>
         </w:numPr>
-        <w:overflowPunct w:val="true"/>
+        <w:overflowPunct w:val="false"/>
         <w:bidi w:val="0"/>
         <w:spacing w:lineRule="auto" w:line="276"/>
         <w:ind w:left="1260" w:right="0" w:hanging="0"/>
@@ -9442,7 +9350,7 @@
           <w:ilvl w:val="0"/>
           <w:numId w:val="0"/>
         </w:numPr>
-        <w:overflowPunct w:val="true"/>
+        <w:overflowPunct w:val="false"/>
         <w:bidi w:val="0"/>
         <w:spacing w:lineRule="auto" w:line="276"/>
         <w:ind w:left="1260" w:right="0" w:hanging="0"/>
@@ -9537,7 +9445,7 @@
           <w:ilvl w:val="0"/>
           <w:numId w:val="0"/>
         </w:numPr>
-        <w:overflowPunct w:val="true"/>
+        <w:overflowPunct w:val="false"/>
         <w:bidi w:val="0"/>
         <w:ind w:right="0" w:hanging="0"/>
         <w:jc w:val="left"/>
@@ -9567,7 +9475,7 @@
           <w:ilvl w:val="0"/>
           <w:numId w:val="0"/>
         </w:numPr>
-        <w:overflowPunct w:val="true"/>
+        <w:overflowPunct w:val="false"/>
         <w:bidi w:val="0"/>
         <w:spacing w:lineRule="auto" w:line="276"/>
         <w:ind w:left="1529" w:right="0" w:hanging="0"/>
@@ -9593,7 +9501,7 @@
           <w:ilvl w:val="0"/>
           <w:numId w:val="0"/>
         </w:numPr>
-        <w:overflowPunct w:val="true"/>
+        <w:overflowPunct w:val="false"/>
         <w:bidi w:val="0"/>
         <w:spacing w:lineRule="auto" w:line="276"/>
         <w:ind w:left="1529" w:right="0" w:hanging="0"/>
@@ -9624,7 +9532,7 @@
           <w:ilvl w:val="0"/>
           <w:numId w:val="0"/>
         </w:numPr>
-        <w:overflowPunct w:val="true"/>
+        <w:overflowPunct w:val="false"/>
         <w:bidi w:val="0"/>
         <w:spacing w:lineRule="auto" w:line="276"/>
         <w:ind w:left="1529" w:right="0" w:hanging="0"/>
@@ -10109,7 +10017,7 @@
                 <wp:positionV relativeFrom="paragraph">
                   <wp:posOffset>2914650</wp:posOffset>
                 </wp:positionV>
-                <wp:extent cx="2194560" cy="144780"/>
+                <wp:extent cx="2195195" cy="144780"/>
                 <wp:effectExtent l="0" t="0" r="0" b="0"/>
                 <wp:wrapNone/>
                 <wp:docPr id="2" name="Shape23"/>
@@ -10120,7 +10028,7 @@
                       <wps:spPr>
                         <a:xfrm>
                           <a:off x="0" y="0"/>
-                          <a:ext cx="2193840" cy="144000"/>
+                          <a:ext cx="2194560" cy="144000"/>
                         </a:xfrm>
                         <a:prstGeom prst="rect">
                           <a:avLst/>
@@ -10141,7 +10049,7 @@
                           <w:p>
                             <w:pPr>
                               <w:pStyle w:val="FrameContents"/>
-                              <w:overflowPunct w:val="false"/>
+                              <w:overflowPunct w:val="true"/>
                               <w:jc w:val="center"/>
                               <w:rPr/>
                             </w:pPr>
@@ -10169,7 +10077,7 @@
           </mc:Choice>
           <mc:Fallback>
             <w:pict>
-              <v:rect id="shape_0" ID="Shape23" stroked="f" style="position:absolute;margin-left:152pt;margin-top:229.5pt;width:172.7pt;height:11.3pt">
+              <v:rect id="shape_0" ID="Shape23" stroked="f" style="position:absolute;margin-left:152pt;margin-top:229.5pt;width:172.75pt;height:11.3pt">
                 <w10:wrap type="square"/>
                 <v:fill o:detectmouseclick="t" on="false"/>
                 <v:stroke color="#3465a4" joinstyle="round" endcap="flat"/>
@@ -10178,7 +10086,7 @@
                     <w:p>
                       <w:pPr>
                         <w:pStyle w:val="FrameContents"/>
-                        <w:overflowPunct w:val="false"/>
+                        <w:overflowPunct w:val="true"/>
                         <w:jc w:val="center"/>
                         <w:rPr/>
                       </w:pPr>
@@ -10553,7 +10461,7 @@
           <w:ilvl w:val="0"/>
           <w:numId w:val="23"/>
         </w:numPr>
-        <w:overflowPunct w:val="true"/>
+        <w:overflowPunct w:val="false"/>
         <w:bidi w:val="0"/>
         <w:spacing w:lineRule="auto" w:line="276"/>
         <w:ind w:left="900" w:right="0" w:hanging="0"/>
@@ -10592,7 +10500,7 @@
           <w:ilvl w:val="0"/>
           <w:numId w:val="23"/>
         </w:numPr>
-        <w:overflowPunct w:val="true"/>
+        <w:overflowPunct w:val="false"/>
         <w:bidi w:val="0"/>
         <w:spacing w:lineRule="auto" w:line="276"/>
         <w:ind w:left="900" w:right="0" w:hanging="0"/>
@@ -10615,7 +10523,7 @@
           <w:ilvl w:val="0"/>
           <w:numId w:val="23"/>
         </w:numPr>
-        <w:overflowPunct w:val="true"/>
+        <w:overflowPunct w:val="false"/>
         <w:bidi w:val="0"/>
         <w:spacing w:lineRule="auto" w:line="276"/>
         <w:ind w:left="900" w:right="0" w:hanging="0"/>
@@ -10638,7 +10546,7 @@
           <w:ilvl w:val="0"/>
           <w:numId w:val="0"/>
         </w:numPr>
-        <w:overflowPunct w:val="true"/>
+        <w:overflowPunct w:val="false"/>
         <w:bidi w:val="0"/>
         <w:spacing w:lineRule="auto" w:line="276"/>
         <w:ind w:left="1620" w:right="0" w:hanging="0"/>
@@ -11175,7 +11083,7 @@
           <w:ilvl w:val="0"/>
           <w:numId w:val="22"/>
         </w:numPr>
-        <w:overflowPunct w:val="true"/>
+        <w:overflowPunct w:val="false"/>
         <w:bidi w:val="0"/>
         <w:spacing w:lineRule="auto" w:line="276" w:before="0" w:after="0"/>
         <w:ind w:left="629" w:right="0" w:hanging="0"/>
@@ -11198,7 +11106,7 @@
           <w:ilvl w:val="0"/>
           <w:numId w:val="22"/>
         </w:numPr>
-        <w:overflowPunct w:val="true"/>
+        <w:overflowPunct w:val="false"/>
         <w:bidi w:val="0"/>
         <w:spacing w:lineRule="auto" w:line="276" w:before="0" w:after="0"/>
         <w:ind w:left="629" w:right="0" w:hanging="0"/>
@@ -11221,7 +11129,7 @@
           <w:ilvl w:val="0"/>
           <w:numId w:val="22"/>
         </w:numPr>
-        <w:overflowPunct w:val="true"/>
+        <w:overflowPunct w:val="false"/>
         <w:bidi w:val="0"/>
         <w:spacing w:lineRule="auto" w:line="276" w:before="0" w:after="0"/>
         <w:ind w:left="629" w:right="0" w:hanging="0"/>
@@ -11244,7 +11152,7 @@
           <w:ilvl w:val="0"/>
           <w:numId w:val="22"/>
         </w:numPr>
-        <w:overflowPunct w:val="true"/>
+        <w:overflowPunct w:val="false"/>
         <w:bidi w:val="0"/>
         <w:spacing w:lineRule="auto" w:line="276" w:before="0" w:after="0"/>
         <w:ind w:left="629" w:right="0" w:hanging="0"/>
@@ -11267,7 +11175,7 @@
           <w:ilvl w:val="0"/>
           <w:numId w:val="22"/>
         </w:numPr>
-        <w:overflowPunct w:val="true"/>
+        <w:overflowPunct w:val="false"/>
         <w:bidi w:val="0"/>
         <w:spacing w:lineRule="auto" w:line="276" w:before="0" w:after="0"/>
         <w:ind w:left="629" w:right="0" w:hanging="0"/>
@@ -11290,7 +11198,7 @@
           <w:ilvl w:val="0"/>
           <w:numId w:val="22"/>
         </w:numPr>
-        <w:overflowPunct w:val="true"/>
+        <w:overflowPunct w:val="false"/>
         <w:bidi w:val="0"/>
         <w:spacing w:lineRule="auto" w:line="276" w:before="0" w:after="0"/>
         <w:ind w:left="629" w:right="0" w:hanging="0"/>
@@ -11702,7 +11610,7 @@
                 <wp:positionV relativeFrom="paragraph">
                   <wp:posOffset>100330</wp:posOffset>
                 </wp:positionV>
-                <wp:extent cx="6473825" cy="616585"/>
+                <wp:extent cx="6474460" cy="617220"/>
                 <wp:effectExtent l="0" t="0" r="0" b="0"/>
                 <wp:wrapNone/>
                 <wp:docPr id="5" name="Shape1"/>
@@ -11713,7 +11621,7 @@
                       <wps:spPr>
                         <a:xfrm>
                           <a:off x="0" y="0"/>
-                          <a:ext cx="6473160" cy="615960"/>
+                          <a:ext cx="6473880" cy="616680"/>
                         </a:xfrm>
                         <a:custGeom>
                           <a:avLst/>
@@ -12065,7 +11973,7 @@
                 <wp:positionV relativeFrom="paragraph">
                   <wp:posOffset>103505</wp:posOffset>
                 </wp:positionV>
-                <wp:extent cx="5791835" cy="616585"/>
+                <wp:extent cx="5792470" cy="617220"/>
                 <wp:effectExtent l="0" t="0" r="0" b="0"/>
                 <wp:wrapNone/>
                 <wp:docPr id="6" name="Shape1"/>
@@ -12076,7 +11984,7 @@
                       <wps:spPr>
                         <a:xfrm>
                           <a:off x="0" y="0"/>
-                          <a:ext cx="5791320" cy="615960"/>
+                          <a:ext cx="5791680" cy="616680"/>
                         </a:xfrm>
                         <a:custGeom>
                           <a:avLst/>
@@ -12909,7 +12817,7 @@
                 <wp:positionV relativeFrom="paragraph">
                   <wp:posOffset>131445</wp:posOffset>
                 </wp:positionV>
-                <wp:extent cx="6473825" cy="616585"/>
+                <wp:extent cx="6474460" cy="617220"/>
                 <wp:effectExtent l="0" t="0" r="0" b="0"/>
                 <wp:wrapNone/>
                 <wp:docPr id="7" name="Shape1"/>
@@ -12920,7 +12828,7 @@
                       <wps:spPr>
                         <a:xfrm>
                           <a:off x="0" y="0"/>
-                          <a:ext cx="6473160" cy="615960"/>
+                          <a:ext cx="6473880" cy="616680"/>
                         </a:xfrm>
                         <a:custGeom>
                           <a:avLst/>
@@ -16202,7 +16110,7 @@
                 <wp:positionV relativeFrom="paragraph">
                   <wp:posOffset>-20320</wp:posOffset>
                 </wp:positionV>
-                <wp:extent cx="6488430" cy="226060"/>
+                <wp:extent cx="6489065" cy="226695"/>
                 <wp:effectExtent l="0" t="0" r="0" b="0"/>
                 <wp:wrapNone/>
                 <wp:docPr id="8" name="Shape2"/>
@@ -16213,7 +16121,7 @@
                       <wps:spPr>
                         <a:xfrm>
                           <a:off x="0" y="0"/>
-                          <a:ext cx="6487920" cy="225360"/>
+                          <a:ext cx="6488280" cy="226080"/>
                         </a:xfrm>
                         <a:custGeom>
                           <a:avLst/>
@@ -17183,7 +17091,7 @@
       <w:pPr>
         <w:pStyle w:val="Normal"/>
         <w:widowControl/>
-        <w:overflowPunct w:val="true"/>
+        <w:overflowPunct w:val="false"/>
         <w:bidi w:val="0"/>
         <w:spacing w:lineRule="auto" w:line="276" w:before="0" w:after="0"/>
         <w:ind w:left="720" w:right="0" w:hanging="0"/>
@@ -17213,7 +17121,7 @@
           <w:ilvl w:val="0"/>
           <w:numId w:val="24"/>
         </w:numPr>
-        <w:overflowPunct w:val="true"/>
+        <w:overflowPunct w:val="false"/>
         <w:bidi w:val="0"/>
         <w:spacing w:lineRule="auto" w:line="276" w:before="0" w:after="0"/>
         <w:ind w:left="720" w:right="0" w:hanging="0"/>
@@ -17238,7 +17146,7 @@
           <w:ilvl w:val="0"/>
           <w:numId w:val="24"/>
         </w:numPr>
-        <w:overflowPunct w:val="true"/>
+        <w:overflowPunct w:val="false"/>
         <w:bidi w:val="0"/>
         <w:spacing w:lineRule="auto" w:line="276" w:before="0" w:after="0"/>
         <w:ind w:left="720" w:right="0" w:hanging="0"/>
@@ -17263,7 +17171,7 @@
           <w:ilvl w:val="0"/>
           <w:numId w:val="24"/>
         </w:numPr>
-        <w:overflowPunct w:val="true"/>
+        <w:overflowPunct w:val="false"/>
         <w:bidi w:val="0"/>
         <w:spacing w:lineRule="auto" w:line="276" w:before="0" w:after="0"/>
         <w:ind w:left="720" w:right="0" w:hanging="0"/>
@@ -17288,7 +17196,7 @@
           <w:ilvl w:val="0"/>
           <w:numId w:val="24"/>
         </w:numPr>
-        <w:overflowPunct w:val="true"/>
+        <w:overflowPunct w:val="false"/>
         <w:bidi w:val="0"/>
         <w:spacing w:lineRule="auto" w:line="276" w:before="0" w:after="0"/>
         <w:ind w:left="720" w:right="0" w:hanging="0"/>
@@ -17313,7 +17221,7 @@
           <w:ilvl w:val="0"/>
           <w:numId w:val="24"/>
         </w:numPr>
-        <w:overflowPunct w:val="true"/>
+        <w:overflowPunct w:val="false"/>
         <w:bidi w:val="0"/>
         <w:spacing w:lineRule="auto" w:line="276" w:before="0" w:after="0"/>
         <w:ind w:left="720" w:right="0" w:hanging="0"/>
@@ -17338,7 +17246,7 @@
           <w:ilvl w:val="0"/>
           <w:numId w:val="24"/>
         </w:numPr>
-        <w:overflowPunct w:val="true"/>
+        <w:overflowPunct w:val="false"/>
         <w:bidi w:val="0"/>
         <w:spacing w:lineRule="auto" w:line="276" w:before="0" w:after="0"/>
         <w:ind w:left="720" w:right="0" w:hanging="0"/>
@@ -17363,7 +17271,7 @@
           <w:ilvl w:val="0"/>
           <w:numId w:val="24"/>
         </w:numPr>
-        <w:overflowPunct w:val="true"/>
+        <w:overflowPunct w:val="false"/>
         <w:bidi w:val="0"/>
         <w:spacing w:lineRule="auto" w:line="276" w:before="0" w:after="0"/>
         <w:ind w:left="720" w:right="0" w:hanging="0"/>
@@ -17384,7 +17292,7 @@
       <w:pPr>
         <w:pStyle w:val="Normal"/>
         <w:widowControl/>
-        <w:overflowPunct w:val="true"/>
+        <w:overflowPunct w:val="false"/>
         <w:bidi w:val="0"/>
         <w:spacing w:lineRule="auto" w:line="276" w:before="0" w:after="0"/>
         <w:ind w:right="0" w:hanging="0"/>
@@ -17455,7 +17363,7 @@
       <w:pPr>
         <w:pStyle w:val="Normal"/>
         <w:widowControl/>
-        <w:overflowPunct w:val="true"/>
+        <w:overflowPunct w:val="false"/>
         <w:bidi w:val="0"/>
         <w:spacing w:lineRule="auto" w:line="276" w:before="0" w:after="0"/>
         <w:ind w:right="0" w:hanging="0"/>
@@ -17481,7 +17389,7 @@
       <w:pPr>
         <w:pStyle w:val="Normal"/>
         <w:widowControl/>
-        <w:overflowPunct w:val="true"/>
+        <w:overflowPunct w:val="false"/>
         <w:bidi w:val="0"/>
         <w:spacing w:lineRule="auto" w:line="276" w:before="0" w:after="0"/>
         <w:ind w:right="0" w:hanging="0"/>
@@ -17508,7 +17416,7 @@
       <w:pPr>
         <w:pStyle w:val="Normal"/>
         <w:widowControl/>
-        <w:overflowPunct w:val="true"/>
+        <w:overflowPunct w:val="false"/>
         <w:bidi w:val="0"/>
         <w:spacing w:lineRule="auto" w:line="276" w:before="0" w:after="0"/>
         <w:ind w:right="0" w:hanging="0"/>
@@ -17534,7 +17442,7 @@
       <w:pPr>
         <w:pStyle w:val="Normal"/>
         <w:widowControl/>
-        <w:overflowPunct w:val="true"/>
+        <w:overflowPunct w:val="false"/>
         <w:bidi w:val="0"/>
         <w:spacing w:lineRule="auto" w:line="276" w:before="0" w:after="0"/>
         <w:ind w:right="0" w:hanging="0"/>
@@ -17561,7 +17469,7 @@
       <w:pPr>
         <w:pStyle w:val="Normal"/>
         <w:widowControl/>
-        <w:overflowPunct w:val="true"/>
+        <w:overflowPunct w:val="false"/>
         <w:bidi w:val="0"/>
         <w:spacing w:lineRule="auto" w:line="276" w:before="0" w:after="0"/>
         <w:ind w:right="0" w:hanging="0"/>
@@ -17587,7 +17495,7 @@
       <w:pPr>
         <w:pStyle w:val="Normal"/>
         <w:widowControl/>
-        <w:overflowPunct w:val="true"/>
+        <w:overflowPunct w:val="false"/>
         <w:bidi w:val="0"/>
         <w:spacing w:lineRule="auto" w:line="276" w:before="0" w:after="0"/>
         <w:ind w:right="0" w:hanging="0"/>
@@ -17614,7 +17522,7 @@
       <w:pPr>
         <w:pStyle w:val="Normal"/>
         <w:widowControl/>
-        <w:overflowPunct w:val="true"/>
+        <w:overflowPunct w:val="false"/>
         <w:bidi w:val="0"/>
         <w:spacing w:lineRule="auto" w:line="276" w:before="0" w:after="0"/>
         <w:ind w:right="0" w:hanging="0"/>
@@ -17640,7 +17548,7 @@
       <w:pPr>
         <w:pStyle w:val="Normal"/>
         <w:widowControl/>
-        <w:overflowPunct w:val="true"/>
+        <w:overflowPunct w:val="false"/>
         <w:bidi w:val="0"/>
         <w:spacing w:lineRule="auto" w:line="276" w:before="0" w:after="0"/>
         <w:ind w:right="0" w:hanging="0"/>
@@ -17685,7 +17593,7 @@
       <w:pPr>
         <w:pStyle w:val="Normal"/>
         <w:widowControl/>
-        <w:overflowPunct w:val="true"/>
+        <w:overflowPunct w:val="false"/>
         <w:bidi w:val="0"/>
         <w:spacing w:lineRule="auto" w:line="276" w:before="0" w:after="0"/>
         <w:ind w:right="0" w:hanging="0"/>
@@ -17711,7 +17619,7 @@
       <w:pPr>
         <w:pStyle w:val="Normal"/>
         <w:widowControl/>
-        <w:overflowPunct w:val="true"/>
+        <w:overflowPunct w:val="false"/>
         <w:bidi w:val="0"/>
         <w:spacing w:lineRule="auto" w:line="276" w:before="0" w:after="0"/>
         <w:ind w:right="0" w:hanging="0"/>
@@ -17738,7 +17646,7 @@
       <w:pPr>
         <w:pStyle w:val="Normal"/>
         <w:widowControl/>
-        <w:overflowPunct w:val="true"/>
+        <w:overflowPunct w:val="false"/>
         <w:bidi w:val="0"/>
         <w:spacing w:lineRule="auto" w:line="276" w:before="0" w:after="0"/>
         <w:ind w:right="0" w:hanging="0"/>
@@ -17768,7 +17676,7 @@
           <w:ilvl w:val="0"/>
           <w:numId w:val="25"/>
         </w:numPr>
-        <w:overflowPunct w:val="true"/>
+        <w:overflowPunct w:val="false"/>
         <w:bidi w:val="0"/>
         <w:spacing w:lineRule="auto" w:line="276" w:before="0" w:after="0"/>
         <w:ind w:left="720" w:right="0" w:hanging="0"/>
@@ -17799,7 +17707,7 @@
           <w:ilvl w:val="0"/>
           <w:numId w:val="25"/>
         </w:numPr>
-        <w:overflowPunct w:val="true"/>
+        <w:overflowPunct w:val="false"/>
         <w:bidi w:val="0"/>
         <w:spacing w:lineRule="auto" w:line="276" w:before="0" w:after="0"/>
         <w:ind w:left="720" w:right="0" w:hanging="0"/>
@@ -17826,7 +17734,7 @@
       <w:pPr>
         <w:pStyle w:val="Normal"/>
         <w:widowControl/>
-        <w:overflowPunct w:val="true"/>
+        <w:overflowPunct w:val="false"/>
         <w:bidi w:val="0"/>
         <w:spacing w:lineRule="auto" w:line="276" w:before="0" w:after="0"/>
         <w:ind w:right="0" w:hanging="0"/>
@@ -17852,7 +17760,7 @@
       <w:pPr>
         <w:pStyle w:val="Normal"/>
         <w:widowControl/>
-        <w:overflowPunct w:val="true"/>
+        <w:overflowPunct w:val="false"/>
         <w:bidi w:val="0"/>
         <w:spacing w:lineRule="auto" w:line="276" w:before="0" w:after="0"/>
         <w:ind w:right="0" w:hanging="0"/>
@@ -17879,7 +17787,7 @@
       <w:pPr>
         <w:pStyle w:val="Normal"/>
         <w:widowControl/>
-        <w:overflowPunct w:val="true"/>
+        <w:overflowPunct w:val="false"/>
         <w:bidi w:val="0"/>
         <w:spacing w:lineRule="auto" w:line="276" w:before="0" w:after="0"/>
         <w:ind w:right="0" w:hanging="0"/>
@@ -17905,7 +17813,7 @@
       <w:pPr>
         <w:pStyle w:val="Normal"/>
         <w:widowControl/>
-        <w:overflowPunct w:val="true"/>
+        <w:overflowPunct w:val="false"/>
         <w:bidi w:val="0"/>
         <w:spacing w:lineRule="auto" w:line="276" w:before="0" w:after="0"/>
         <w:ind w:right="0" w:hanging="0"/>
@@ -17932,7 +17840,7 @@
       <w:pPr>
         <w:pStyle w:val="Normal"/>
         <w:widowControl/>
-        <w:overflowPunct w:val="true"/>
+        <w:overflowPunct w:val="false"/>
         <w:bidi w:val="0"/>
         <w:spacing w:lineRule="auto" w:line="276" w:before="0" w:after="0"/>
         <w:ind w:right="0" w:hanging="0"/>
@@ -17959,7 +17867,7 @@
       <w:pPr>
         <w:pStyle w:val="Normal"/>
         <w:widowControl/>
-        <w:overflowPunct w:val="true"/>
+        <w:overflowPunct w:val="false"/>
         <w:bidi w:val="0"/>
         <w:spacing w:lineRule="auto" w:line="276" w:before="0" w:after="0"/>
         <w:ind w:right="0" w:hanging="0"/>
@@ -17985,7 +17893,7 @@
       <w:pPr>
         <w:pStyle w:val="Normal"/>
         <w:widowControl/>
-        <w:overflowPunct w:val="true"/>
+        <w:overflowPunct w:val="false"/>
         <w:bidi w:val="0"/>
         <w:spacing w:lineRule="auto" w:line="276" w:before="0" w:after="0"/>
         <w:ind w:right="0" w:hanging="0"/>
@@ -18006,7 +17914,7 @@
       <w:pPr>
         <w:pStyle w:val="Normal"/>
         <w:widowControl/>
-        <w:overflowPunct w:val="true"/>
+        <w:overflowPunct w:val="false"/>
         <w:bidi w:val="0"/>
         <w:spacing w:lineRule="auto" w:line="276" w:before="0" w:after="0"/>
         <w:ind w:right="0" w:hanging="0"/>
@@ -18027,7 +17935,7 @@
       <w:pPr>
         <w:pStyle w:val="Normal"/>
         <w:widowControl/>
-        <w:overflowPunct w:val="true"/>
+        <w:overflowPunct w:val="false"/>
         <w:bidi w:val="0"/>
         <w:spacing w:lineRule="auto" w:line="276" w:before="0" w:after="0"/>
         <w:ind w:right="0" w:hanging="0"/>
@@ -18048,7 +17956,7 @@
       <w:pPr>
         <w:pStyle w:val="Normal"/>
         <w:widowControl/>
-        <w:overflowPunct w:val="true"/>
+        <w:overflowPunct w:val="false"/>
         <w:bidi w:val="0"/>
         <w:spacing w:lineRule="auto" w:line="276" w:before="0" w:after="0"/>
         <w:ind w:right="0" w:hanging="0"/>
@@ -18074,7 +17982,7 @@
       <w:pPr>
         <w:pStyle w:val="Normal"/>
         <w:widowControl/>
-        <w:overflowPunct w:val="true"/>
+        <w:overflowPunct w:val="false"/>
         <w:bidi w:val="0"/>
         <w:spacing w:lineRule="auto" w:line="276" w:before="0" w:after="0"/>
         <w:ind w:right="0" w:hanging="0"/>
@@ -18095,7 +18003,7 @@
       <w:pPr>
         <w:pStyle w:val="Normal"/>
         <w:widowControl/>
-        <w:overflowPunct w:val="true"/>
+        <w:overflowPunct w:val="false"/>
         <w:bidi w:val="0"/>
         <w:spacing w:lineRule="auto" w:line="276" w:before="0" w:after="0"/>
         <w:ind w:right="0" w:hanging="0"/>
@@ -18116,7 +18024,7 @@
       <w:pPr>
         <w:pStyle w:val="Normal"/>
         <w:widowControl/>
-        <w:overflowPunct w:val="true"/>
+        <w:overflowPunct w:val="false"/>
         <w:bidi w:val="0"/>
         <w:spacing w:lineRule="auto" w:line="276" w:before="0" w:after="0"/>
         <w:ind w:right="0" w:hanging="0"/>
@@ -18142,7 +18050,7 @@
       <w:pPr>
         <w:pStyle w:val="Normal"/>
         <w:widowControl/>
-        <w:overflowPunct w:val="true"/>
+        <w:overflowPunct w:val="false"/>
         <w:bidi w:val="0"/>
         <w:spacing w:lineRule="auto" w:line="276" w:before="0" w:after="0"/>
         <w:ind w:right="0" w:hanging="0"/>
@@ -18163,7 +18071,7 @@
       <w:pPr>
         <w:pStyle w:val="Normal"/>
         <w:widowControl/>
-        <w:overflowPunct w:val="true"/>
+        <w:overflowPunct w:val="false"/>
         <w:bidi w:val="0"/>
         <w:spacing w:lineRule="auto" w:line="276" w:before="0" w:after="0"/>
         <w:ind w:right="0" w:hanging="0"/>
@@ -18184,7 +18092,7 @@
       <w:pPr>
         <w:pStyle w:val="Normal"/>
         <w:widowControl/>
-        <w:overflowPunct w:val="true"/>
+        <w:overflowPunct w:val="false"/>
         <w:bidi w:val="0"/>
         <w:spacing w:lineRule="auto" w:line="276" w:before="0" w:after="0"/>
         <w:ind w:right="0" w:hanging="0"/>
@@ -18210,7 +18118,7 @@
       <w:pPr>
         <w:pStyle w:val="Normal"/>
         <w:widowControl/>
-        <w:overflowPunct w:val="true"/>
+        <w:overflowPunct w:val="false"/>
         <w:bidi w:val="0"/>
         <w:spacing w:lineRule="auto" w:line="276" w:before="0" w:after="0"/>
         <w:ind w:right="0" w:hanging="0"/>
@@ -18267,7 +18175,7 @@
       <w:pPr>
         <w:pStyle w:val="Normal"/>
         <w:widowControl/>
-        <w:overflowPunct w:val="true"/>
+        <w:overflowPunct w:val="false"/>
         <w:bidi w:val="0"/>
         <w:spacing w:lineRule="auto" w:line="276" w:before="0" w:after="0"/>
         <w:ind w:right="0" w:hanging="0"/>
@@ -18293,7 +18201,7 @@
       <w:pPr>
         <w:pStyle w:val="Normal"/>
         <w:widowControl/>
-        <w:overflowPunct w:val="true"/>
+        <w:overflowPunct w:val="false"/>
         <w:bidi w:val="0"/>
         <w:spacing w:lineRule="auto" w:line="276" w:before="0" w:after="0"/>
         <w:ind w:right="0" w:hanging="0"/>
@@ -18314,7 +18222,7 @@
       <w:pPr>
         <w:pStyle w:val="Normal"/>
         <w:widowControl/>
-        <w:overflowPunct w:val="true"/>
+        <w:overflowPunct w:val="false"/>
         <w:bidi w:val="0"/>
         <w:spacing w:lineRule="auto" w:line="276" w:before="0" w:after="0"/>
         <w:ind w:right="0" w:hanging="0"/>
@@ -18340,7 +18248,7 @@
       <w:pPr>
         <w:pStyle w:val="Normal"/>
         <w:widowControl/>
-        <w:overflowPunct w:val="true"/>
+        <w:overflowPunct w:val="false"/>
         <w:bidi w:val="0"/>
         <w:spacing w:lineRule="auto" w:line="276" w:before="0" w:after="0"/>
         <w:ind w:right="0" w:hanging="0"/>
@@ -18354,32 +18262,144 @@
           <w:sz w:val="20"/>
           <w:szCs w:val="20"/>
         </w:rPr>
-        <w:t xml:space="preserve">Prometheus would scrape these metrics from the node_exporter http port (9100). Since Grafana is configured with Prometheus as data source, these custom metrics are available in the Grafana dashboards. Dashboard panels are created one for TCP Echo Server Running status and another panel </w:t>
-      </w:r>
-      <w:r>
-        <w:rPr>
-          <w:b w:val="false"/>
-          <w:bCs w:val="false"/>
-          <w:sz w:val="20"/>
-          <w:szCs w:val="20"/>
-        </w:rPr>
-        <w:t xml:space="preserve">for </w:t>
-      </w:r>
-      <w:r>
-        <w:rPr>
-          <w:b w:val="false"/>
-          <w:bCs w:val="false"/>
-          <w:sz w:val="20"/>
-          <w:szCs w:val="20"/>
-        </w:rPr>
-        <w:t xml:space="preserve">TCP Echo Server Listening Status monitoring. </w:t>
+        <w:t xml:space="preserve">Prometheus would scrape these metrics from the node_exporter http port (9100). Since Grafana is configured with Prometheus as data source, these custom metrics are available in the Grafana dashboards. Dashboard panels are created one for TCP Echo Server Running status and another panel for TCP Echo Server Listening Status monitoring. </w:t>
       </w:r>
     </w:p>
     <w:p>
       <w:pPr>
         <w:pStyle w:val="Normal"/>
         <w:widowControl/>
-        <w:overflowPunct w:val="true"/>
+        <w:overflowPunct w:val="false"/>
+        <w:bidi w:val="0"/>
+        <w:spacing w:lineRule="auto" w:line="276" w:before="0" w:after="0"/>
+        <w:ind w:right="0" w:hanging="0"/>
+        <w:jc w:val="left"/>
+        <w:rPr>
+          <w:b w:val="false"/>
+          <w:b w:val="false"/>
+          <w:bCs w:val="false"/>
+          <w:sz w:val="20"/>
+          <w:szCs w:val="20"/>
+        </w:rPr>
+      </w:pPr>
+      <w:r>
+        <w:rPr>
+          <w:b w:val="false"/>
+          <w:bCs w:val="false"/>
+          <w:sz w:val="20"/>
+          <w:szCs w:val="20"/>
+        </w:rPr>
+      </w:r>
+    </w:p>
+    <w:p>
+      <w:pPr>
+        <w:pStyle w:val="Normal"/>
+        <w:widowControl/>
+        <w:overflowPunct w:val="false"/>
+        <w:bidi w:val="0"/>
+        <w:spacing w:lineRule="auto" w:line="276" w:before="0" w:after="0"/>
+        <w:ind w:right="0" w:hanging="0"/>
+        <w:jc w:val="left"/>
+        <w:rPr>
+          <w:b w:val="false"/>
+          <w:b w:val="false"/>
+          <w:bCs w:val="false"/>
+          <w:sz w:val="20"/>
+          <w:szCs w:val="20"/>
+        </w:rPr>
+      </w:pPr>
+      <w:r>
+        <w:rPr>
+          <w:b w:val="false"/>
+          <w:bCs w:val="false"/>
+          <w:sz w:val="20"/>
+          <w:szCs w:val="20"/>
+        </w:rPr>
+      </w:r>
+    </w:p>
+    <w:p>
+      <w:pPr>
+        <w:pStyle w:val="Normal"/>
+        <w:widowControl/>
+        <w:overflowPunct w:val="false"/>
+        <w:bidi w:val="0"/>
+        <w:spacing w:lineRule="auto" w:line="276" w:before="0" w:after="0"/>
+        <w:ind w:right="0" w:hanging="0"/>
+        <w:jc w:val="left"/>
+        <w:rPr>
+          <w:b w:val="false"/>
+          <w:b w:val="false"/>
+          <w:bCs w:val="false"/>
+          <w:sz w:val="20"/>
+          <w:szCs w:val="20"/>
+        </w:rPr>
+      </w:pPr>
+      <w:r>
+        <w:rPr>
+          <w:b w:val="false"/>
+          <w:bCs w:val="false"/>
+          <w:sz w:val="20"/>
+          <w:szCs w:val="20"/>
+        </w:rPr>
+      </w:r>
+    </w:p>
+    <w:p>
+      <w:pPr>
+        <w:pStyle w:val="Normal"/>
+        <w:widowControl/>
+        <w:overflowPunct w:val="false"/>
+        <w:bidi w:val="0"/>
+        <w:spacing w:lineRule="auto" w:line="276" w:before="0" w:after="0"/>
+        <w:ind w:right="0" w:hanging="0"/>
+        <w:jc w:val="left"/>
+        <w:rPr>
+          <w:b w:val="false"/>
+          <w:b w:val="false"/>
+          <w:bCs w:val="false"/>
+          <w:sz w:val="20"/>
+          <w:szCs w:val="20"/>
+        </w:rPr>
+      </w:pPr>
+      <w:r>
+        <w:rPr>
+          <w:b w:val="false"/>
+          <w:bCs w:val="false"/>
+          <w:sz w:val="20"/>
+          <w:szCs w:val="20"/>
+        </w:rPr>
+      </w:r>
+    </w:p>
+    <w:p>
+      <w:pPr>
+        <w:pStyle w:val="Normal"/>
+        <w:widowControl/>
+        <w:overflowPunct w:val="false"/>
+        <w:bidi w:val="0"/>
+        <w:spacing w:lineRule="auto" w:line="276" w:before="0" w:after="0"/>
+        <w:ind w:right="0" w:hanging="0"/>
+        <w:jc w:val="left"/>
+        <w:rPr>
+          <w:b w:val="false"/>
+          <w:b w:val="false"/>
+          <w:bCs w:val="false"/>
+          <w:sz w:val="20"/>
+          <w:szCs w:val="20"/>
+        </w:rPr>
+      </w:pPr>
+      <w:r>
+        <w:rPr>
+          <w:b w:val="false"/>
+          <w:bCs w:val="false"/>
+          <w:sz w:val="20"/>
+          <w:szCs w:val="20"/>
+        </w:rPr>
+      </w:r>
+    </w:p>
+    <w:p>
+      <w:pPr>
+        <w:pStyle w:val="Normal"/>
+        <w:widowControl/>
+        <w:overflowPunct w:val="false"/>
         <w:bidi w:val="0"/>
         <w:spacing w:lineRule="auto" w:line="276" w:before="0" w:after="0"/>
         <w:ind w:right="0" w:hanging="0"/>
@@ -18436,7 +18456,151 @@
     <w:p>
       <w:pPr>
         <w:pStyle w:val="Normal"/>
-        <w:ind w:left="840" w:right="0" w:hanging="0"/>
+        <w:ind w:right="0" w:hanging="0"/>
+        <w:rPr>
+          <w:sz w:val="20"/>
+          <w:szCs w:val="20"/>
+        </w:rPr>
+      </w:pPr>
+      <w:r>
+        <w:rPr>
+          <w:sz w:val="20"/>
+          <w:szCs w:val="20"/>
+        </w:rPr>
+      </w:r>
+    </w:p>
+    <w:p>
+      <w:pPr>
+        <w:pStyle w:val="Normal"/>
+        <w:ind w:right="0" w:hanging="0"/>
+        <w:rPr>
+          <w:sz w:val="20"/>
+          <w:szCs w:val="20"/>
+        </w:rPr>
+      </w:pPr>
+      <w:r>
+        <w:rPr>
+          <w:sz w:val="20"/>
+          <w:szCs w:val="20"/>
+        </w:rPr>
+        <w:t xml:space="preserve">The first use case demonstrates the value of automating </w:t>
+      </w:r>
+      <w:r>
+        <w:rPr>
+          <w:sz w:val="20"/>
+          <w:szCs w:val="20"/>
+        </w:rPr>
+        <w:t>end-to-end build, deployment, configuration and operations of</w:t>
+      </w:r>
+      <w:r>
+        <w:rPr>
+          <w:sz w:val="20"/>
+          <w:szCs w:val="20"/>
+        </w:rPr>
+        <w:t xml:space="preserve"> VM, docker and the TCP Echo Server server. It is evident from sections 4.4 that the entire set of </w:t>
+      </w:r>
+      <w:r>
+        <w:rPr>
+          <w:sz w:val="20"/>
+          <w:szCs w:val="20"/>
+        </w:rPr>
+        <w:t>tasks</w:t>
+      </w:r>
+      <w:r>
+        <w:rPr>
+          <w:sz w:val="20"/>
+          <w:szCs w:val="20"/>
+        </w:rPr>
+        <w:t xml:space="preserve"> starting from booting the VM to building a docker image to spinning up the docker container to deploying monitoring and visualizaiton tools is taken care by various ansible modules. </w:t>
+      </w:r>
+    </w:p>
+    <w:p>
+      <w:pPr>
+        <w:pStyle w:val="Normal"/>
+        <w:ind w:right="0" w:hanging="0"/>
+        <w:rPr>
+          <w:sz w:val="20"/>
+          <w:szCs w:val="20"/>
+        </w:rPr>
+      </w:pPr>
+      <w:r>
+        <w:rPr>
+          <w:sz w:val="20"/>
+          <w:szCs w:val="20"/>
+        </w:rPr>
+      </w:r>
+    </w:p>
+    <w:p>
+      <w:pPr>
+        <w:pStyle w:val="Normal"/>
+        <w:ind w:right="0" w:hanging="0"/>
+        <w:rPr>
+          <w:sz w:val="20"/>
+          <w:szCs w:val="20"/>
+        </w:rPr>
+      </w:pPr>
+      <w:r>
+        <w:rPr>
+          <w:sz w:val="20"/>
+          <w:szCs w:val="20"/>
+        </w:rPr>
+        <w:t xml:space="preserve">It is one of the project objectives that, we are able to study the extent to which ansible is used as an automation tool to address the problem of site reliability. All the manual, repetitive tasks have been automated entirely using ansible modules , ansible commands and ansible playbooks. This section explains the experimental observations of the ansible automation tasks. The analysis of how ansible is able to eliminate toil with respect to reliability requirements of the site, is explained in </w:t>
+      </w:r>
+      <w:hyperlink w:anchor="5.6. A STUDY OF SITE RELIABILITY OF THE LAB ENVIRONMENT|outline">
+        <w:r>
+          <w:rPr>
+            <w:rStyle w:val="InternetLink"/>
+            <w:sz w:val="20"/>
+            <w:szCs w:val="20"/>
+          </w:rPr>
+          <w:t xml:space="preserve">Section 6 </w:t>
+        </w:r>
+      </w:hyperlink>
+      <w:r>
+        <w:rPr>
+          <w:sz w:val="20"/>
+          <w:szCs w:val="20"/>
+        </w:rPr>
+        <w:t xml:space="preserve">of this dissertation documentation. </w:t>
+      </w:r>
+    </w:p>
+    <w:p>
+      <w:pPr>
+        <w:pStyle w:val="Normal"/>
+        <w:ind w:right="0" w:hanging="0"/>
+        <w:rPr>
+          <w:sz w:val="20"/>
+          <w:szCs w:val="20"/>
+        </w:rPr>
+      </w:pPr>
+      <w:r>
+        <w:rPr>
+          <w:sz w:val="20"/>
+          <w:szCs w:val="20"/>
+        </w:rPr>
+      </w:r>
+    </w:p>
+    <w:p>
+      <w:pPr>
+        <w:pStyle w:val="Normal"/>
+        <w:ind w:right="0" w:hanging="0"/>
+        <w:rPr>
+          <w:sz w:val="20"/>
+          <w:szCs w:val="20"/>
+        </w:rPr>
+      </w:pPr>
+      <w:r>
+        <w:rPr>
+          <w:sz w:val="20"/>
+          <w:szCs w:val="20"/>
+        </w:rPr>
+        <w:t xml:space="preserve">Let’s first understand the use case flow diagram of the automation tasks followed by the seemless execution of the automation, which completes end-to-end deployment in a single run. </w:t>
+      </w:r>
+    </w:p>
+    <w:p>
+      <w:pPr>
+        <w:pStyle w:val="Normal"/>
+        <w:ind w:right="0" w:hanging="0"/>
         <w:rPr>
           <w:sz w:val="20"/>
           <w:szCs w:val="20"/>
@@ -18457,19 +18621,810 @@
           <w:numId w:val="4"/>
         </w:numPr>
         <w:jc w:val="left"/>
+        <w:rPr/>
+      </w:pPr>
+      <w:bookmarkStart w:id="42" w:name="__RefHeading___Toc1255_3503246471"/>
+      <w:bookmarkEnd w:id="42"/>
+      <w:r>
         <w:rPr>
           <w:sz w:val="22"/>
           <w:szCs w:val="22"/>
         </w:rPr>
-      </w:pPr>
-      <w:bookmarkStart w:id="42" w:name="__RefHeading___Toc1255_3503246471"/>
-      <w:bookmarkEnd w:id="42"/>
+        <w:t xml:space="preserve">5.1.1 USE CASE </w:t>
+      </w:r>
       <w:r>
         <w:rPr>
           <w:sz w:val="22"/>
           <w:szCs w:val="22"/>
         </w:rPr>
-        <w:t>5.1.1 USE CASE FLOW DIAGRAM</w:t>
+        <w:t>FLOW</w:t>
+      </w:r>
+      <w:r>
+        <w:rPr>
+          <w:sz w:val="22"/>
+          <w:szCs w:val="22"/>
+        </w:rPr>
+        <w:t xml:space="preserve"> DIAGRAM</w:t>
+      </w:r>
+    </w:p>
+    <w:p>
+      <w:pPr>
+        <w:pStyle w:val="Normal"/>
+        <w:jc w:val="left"/>
+        <w:rPr>
+          <w:sz w:val="22"/>
+          <w:szCs w:val="22"/>
+        </w:rPr>
+      </w:pPr>
+      <w:r>
+        <w:rPr/>
+      </w:r>
+    </w:p>
+    <w:p>
+      <w:pPr>
+        <w:pStyle w:val="Normal"/>
+        <w:jc w:val="left"/>
+        <w:rPr>
+          <w:sz w:val="22"/>
+          <w:szCs w:val="22"/>
+        </w:rPr>
+      </w:pPr>
+      <w:r>
+        <w:rPr/>
+        <w:drawing>
+          <wp:anchor behindDoc="0" distT="0" distB="0" distL="0" distR="0" simplePos="0" locked="0" layoutInCell="1" allowOverlap="1" relativeHeight="10">
+            <wp:simplePos x="0" y="0"/>
+            <wp:positionH relativeFrom="column">
+              <wp:posOffset>-53340</wp:posOffset>
+            </wp:positionH>
+            <wp:positionV relativeFrom="paragraph">
+              <wp:posOffset>15240</wp:posOffset>
+            </wp:positionV>
+            <wp:extent cx="6332220" cy="3984625"/>
+            <wp:effectExtent l="0" t="0" r="0" b="0"/>
+            <wp:wrapSquare wrapText="largest"/>
+            <wp:docPr id="9" name="Image2" descr=""/>
+            <wp:cNvGraphicFramePr>
+              <a:graphicFrameLocks xmlns:a="http://schemas.openxmlformats.org/drawingml/2006/main" noChangeAspect="1"/>
+            </wp:cNvGraphicFramePr>
+            <a:graphic xmlns:a="http://schemas.openxmlformats.org/drawingml/2006/main">
+              <a:graphicData uri="http://schemas.openxmlformats.org/drawingml/2006/picture">
+                <pic:pic xmlns:pic="http://schemas.openxmlformats.org/drawingml/2006/picture">
+                  <pic:nvPicPr>
+                    <pic:cNvPr id="9" name="Image2" descr=""/>
+                    <pic:cNvPicPr>
+                      <a:picLocks noChangeAspect="1" noChangeArrowheads="1"/>
+                    </pic:cNvPicPr>
+                  </pic:nvPicPr>
+                  <pic:blipFill>
+                    <a:blip r:embed="rId15"/>
+                    <a:stretch>
+                      <a:fillRect/>
+                    </a:stretch>
+                  </pic:blipFill>
+                  <pic:spPr bwMode="auto">
+                    <a:xfrm>
+                      <a:off x="0" y="0"/>
+                      <a:ext cx="6332220" cy="3984625"/>
+                    </a:xfrm>
+                    <a:prstGeom prst="rect">
+                      <a:avLst/>
+                    </a:prstGeom>
+                  </pic:spPr>
+                </pic:pic>
+              </a:graphicData>
+            </a:graphic>
+          </wp:anchor>
+        </w:drawing>
+      </w:r>
+    </w:p>
+    <w:p>
+      <w:pPr>
+        <w:pStyle w:val="Normal"/>
+        <w:jc w:val="left"/>
+        <w:rPr>
+          <w:sz w:val="22"/>
+          <w:szCs w:val="22"/>
+        </w:rPr>
+      </w:pPr>
+      <w:r>
+        <w:rPr/>
+      </w:r>
+    </w:p>
+    <w:p>
+      <w:pPr>
+        <w:pStyle w:val="Normal"/>
+        <w:jc w:val="left"/>
+        <w:rPr>
+          <w:sz w:val="22"/>
+          <w:szCs w:val="22"/>
+        </w:rPr>
+      </w:pPr>
+      <w:r>
+        <w:rPr/>
+      </w:r>
+    </w:p>
+    <w:p>
+      <w:pPr>
+        <w:pStyle w:val="Normal"/>
+        <w:jc w:val="left"/>
+        <w:rPr>
+          <w:sz w:val="22"/>
+          <w:szCs w:val="22"/>
+        </w:rPr>
+      </w:pPr>
+      <w:r>
+        <w:rPr/>
+      </w:r>
+    </w:p>
+    <w:p>
+      <w:pPr>
+        <w:pStyle w:val="Normal"/>
+        <w:jc w:val="left"/>
+        <w:rPr>
+          <w:sz w:val="22"/>
+          <w:szCs w:val="22"/>
+        </w:rPr>
+      </w:pPr>
+      <w:r>
+        <w:rPr/>
+      </w:r>
+    </w:p>
+    <w:p>
+      <w:pPr>
+        <w:pStyle w:val="Normal"/>
+        <w:jc w:val="left"/>
+        <w:rPr>
+          <w:sz w:val="22"/>
+          <w:szCs w:val="22"/>
+        </w:rPr>
+      </w:pPr>
+      <w:r>
+        <w:rPr/>
+      </w:r>
+    </w:p>
+    <w:p>
+      <w:pPr>
+        <w:pStyle w:val="Normal"/>
+        <w:jc w:val="left"/>
+        <w:rPr>
+          <w:sz w:val="22"/>
+          <w:szCs w:val="22"/>
+        </w:rPr>
+      </w:pPr>
+      <w:r>
+        <w:rPr/>
+      </w:r>
+    </w:p>
+    <w:p>
+      <w:pPr>
+        <w:pStyle w:val="Normal"/>
+        <w:jc w:val="left"/>
+        <w:rPr>
+          <w:sz w:val="22"/>
+          <w:szCs w:val="22"/>
+        </w:rPr>
+      </w:pPr>
+      <w:r>
+        <w:rPr/>
+      </w:r>
+    </w:p>
+    <w:p>
+      <w:pPr>
+        <w:pStyle w:val="Normal"/>
+        <w:jc w:val="left"/>
+        <w:rPr>
+          <w:sz w:val="22"/>
+          <w:szCs w:val="22"/>
+        </w:rPr>
+      </w:pPr>
+      <w:r>
+        <w:rPr/>
+      </w:r>
+    </w:p>
+    <w:p>
+      <w:pPr>
+        <w:pStyle w:val="Normal"/>
+        <w:jc w:val="left"/>
+        <w:rPr>
+          <w:sz w:val="22"/>
+          <w:szCs w:val="22"/>
+        </w:rPr>
+      </w:pPr>
+      <w:r>
+        <w:rPr/>
+      </w:r>
+    </w:p>
+    <w:p>
+      <w:pPr>
+        <w:pStyle w:val="Normal"/>
+        <w:jc w:val="left"/>
+        <w:rPr>
+          <w:sz w:val="22"/>
+          <w:szCs w:val="22"/>
+        </w:rPr>
+      </w:pPr>
+      <w:r>
+        <w:rPr/>
+      </w:r>
+    </w:p>
+    <w:p>
+      <w:pPr>
+        <w:pStyle w:val="Normal"/>
+        <w:jc w:val="left"/>
+        <w:rPr>
+          <w:sz w:val="22"/>
+          <w:szCs w:val="22"/>
+        </w:rPr>
+      </w:pPr>
+      <w:r>
+        <w:rPr/>
+      </w:r>
+    </w:p>
+    <w:p>
+      <w:pPr>
+        <w:pStyle w:val="Normal"/>
+        <w:jc w:val="left"/>
+        <w:rPr>
+          <w:sz w:val="22"/>
+          <w:szCs w:val="22"/>
+        </w:rPr>
+      </w:pPr>
+      <w:r>
+        <w:rPr/>
+      </w:r>
+    </w:p>
+    <w:p>
+      <w:pPr>
+        <w:pStyle w:val="Normal"/>
+        <w:jc w:val="left"/>
+        <w:rPr>
+          <w:sz w:val="22"/>
+          <w:szCs w:val="22"/>
+        </w:rPr>
+      </w:pPr>
+      <w:r>
+        <w:rPr/>
+      </w:r>
+    </w:p>
+    <w:p>
+      <w:pPr>
+        <w:pStyle w:val="Normal"/>
+        <w:jc w:val="left"/>
+        <w:rPr>
+          <w:sz w:val="22"/>
+          <w:szCs w:val="22"/>
+        </w:rPr>
+      </w:pPr>
+      <w:r>
+        <w:rPr/>
+      </w:r>
+    </w:p>
+    <w:p>
+      <w:pPr>
+        <w:pStyle w:val="Normal"/>
+        <w:jc w:val="left"/>
+        <w:rPr>
+          <w:sz w:val="22"/>
+          <w:szCs w:val="22"/>
+        </w:rPr>
+      </w:pPr>
+      <w:r>
+        <w:rPr/>
+      </w:r>
+    </w:p>
+    <w:p>
+      <w:pPr>
+        <w:pStyle w:val="Normal"/>
+        <w:jc w:val="left"/>
+        <w:rPr>
+          <w:sz w:val="22"/>
+          <w:szCs w:val="22"/>
+        </w:rPr>
+      </w:pPr>
+      <w:r>
+        <w:rPr/>
+      </w:r>
+    </w:p>
+    <w:p>
+      <w:pPr>
+        <w:pStyle w:val="Normal"/>
+        <w:jc w:val="left"/>
+        <w:rPr>
+          <w:sz w:val="22"/>
+          <w:szCs w:val="22"/>
+        </w:rPr>
+      </w:pPr>
+      <w:r>
+        <w:rPr/>
+      </w:r>
+    </w:p>
+    <w:p>
+      <w:pPr>
+        <w:pStyle w:val="Normal"/>
+        <w:jc w:val="left"/>
+        <w:rPr>
+          <w:sz w:val="22"/>
+          <w:szCs w:val="22"/>
+        </w:rPr>
+      </w:pPr>
+      <w:r>
+        <w:rPr/>
+      </w:r>
+    </w:p>
+    <w:p>
+      <w:pPr>
+        <w:pStyle w:val="Normal"/>
+        <w:jc w:val="left"/>
+        <w:rPr>
+          <w:sz w:val="22"/>
+          <w:szCs w:val="22"/>
+        </w:rPr>
+      </w:pPr>
+      <w:r>
+        <w:rPr/>
+      </w:r>
+    </w:p>
+    <w:p>
+      <w:pPr>
+        <w:pStyle w:val="Normal"/>
+        <w:jc w:val="left"/>
+        <w:rPr>
+          <w:sz w:val="22"/>
+          <w:szCs w:val="22"/>
+        </w:rPr>
+      </w:pPr>
+      <w:r>
+        <w:rPr/>
+      </w:r>
+    </w:p>
+    <w:p>
+      <w:pPr>
+        <w:pStyle w:val="Normal"/>
+        <w:jc w:val="left"/>
+        <w:rPr>
+          <w:sz w:val="22"/>
+          <w:szCs w:val="22"/>
+        </w:rPr>
+      </w:pPr>
+      <w:r>
+        <w:rPr/>
+      </w:r>
+    </w:p>
+    <w:p>
+      <w:pPr>
+        <w:pStyle w:val="Normal"/>
+        <w:jc w:val="left"/>
+        <w:rPr>
+          <w:sz w:val="22"/>
+          <w:szCs w:val="22"/>
+        </w:rPr>
+      </w:pPr>
+      <w:r>
+        <w:rPr/>
+      </w:r>
+    </w:p>
+    <w:p>
+      <w:pPr>
+        <w:pStyle w:val="Normal"/>
+        <w:jc w:val="left"/>
+        <w:rPr>
+          <w:sz w:val="22"/>
+          <w:szCs w:val="22"/>
+        </w:rPr>
+      </w:pPr>
+      <w:r>
+        <w:rPr/>
+      </w:r>
+    </w:p>
+    <w:p>
+      <w:pPr>
+        <w:pStyle w:val="Normal"/>
+        <w:jc w:val="left"/>
+        <w:rPr>
+          <w:sz w:val="22"/>
+          <w:szCs w:val="22"/>
+        </w:rPr>
+      </w:pPr>
+      <w:r>
+        <w:rPr/>
+      </w:r>
+    </w:p>
+    <w:p>
+      <w:pPr>
+        <w:pStyle w:val="Normal"/>
+        <w:jc w:val="left"/>
+        <w:rPr>
+          <w:sz w:val="22"/>
+          <w:szCs w:val="22"/>
+        </w:rPr>
+      </w:pPr>
+      <w:r>
+        <w:rPr/>
+      </w:r>
+    </w:p>
+    <w:p>
+      <w:pPr>
+        <w:pStyle w:val="Normal"/>
+        <w:jc w:val="left"/>
+        <w:rPr>
+          <w:sz w:val="20"/>
+          <w:szCs w:val="20"/>
+        </w:rPr>
+      </w:pPr>
+      <w:r>
+        <w:rPr>
+          <w:sz w:val="20"/>
+          <w:szCs w:val="20"/>
+        </w:rPr>
+      </w:r>
+    </w:p>
+    <w:p>
+      <w:pPr>
+        <w:pStyle w:val="Normal"/>
+        <w:jc w:val="left"/>
+        <w:rPr>
+          <w:sz w:val="20"/>
+          <w:szCs w:val="20"/>
+        </w:rPr>
+      </w:pPr>
+      <w:r>
+        <w:rPr>
+          <w:sz w:val="20"/>
+          <w:szCs w:val="20"/>
+        </w:rPr>
+      </w:r>
+    </w:p>
+    <w:p>
+      <w:pPr>
+        <w:pStyle w:val="Normal"/>
+        <w:jc w:val="left"/>
+        <w:rPr>
+          <w:sz w:val="20"/>
+          <w:szCs w:val="20"/>
+        </w:rPr>
+      </w:pPr>
+      <w:r>
+        <w:rPr>
+          <w:sz w:val="20"/>
+          <w:szCs w:val="20"/>
+        </w:rPr>
+      </w:r>
+    </w:p>
+    <w:p>
+      <w:pPr>
+        <w:pStyle w:val="Normal"/>
+        <w:jc w:val="left"/>
+        <w:rPr>
+          <w:sz w:val="20"/>
+          <w:szCs w:val="20"/>
+        </w:rPr>
+      </w:pPr>
+      <w:r>
+        <w:rPr>
+          <w:sz w:val="20"/>
+          <w:szCs w:val="20"/>
+        </w:rPr>
+      </w:r>
+    </w:p>
+    <w:p>
+      <w:pPr>
+        <w:pStyle w:val="Normal"/>
+        <w:jc w:val="left"/>
+        <w:rPr>
+          <w:sz w:val="20"/>
+          <w:szCs w:val="20"/>
+        </w:rPr>
+      </w:pPr>
+      <w:r>
+        <w:rPr>
+          <w:sz w:val="20"/>
+          <w:szCs w:val="20"/>
+        </w:rPr>
+      </w:r>
+    </w:p>
+    <w:p>
+      <w:pPr>
+        <w:pStyle w:val="Normal"/>
+        <w:jc w:val="left"/>
+        <w:rPr>
+          <w:sz w:val="20"/>
+          <w:szCs w:val="20"/>
+        </w:rPr>
+      </w:pPr>
+      <w:r>
+        <w:rPr>
+          <w:sz w:val="20"/>
+          <w:szCs w:val="20"/>
+        </w:rPr>
+      </w:r>
+    </w:p>
+    <w:p>
+      <w:pPr>
+        <w:pStyle w:val="Normal"/>
+        <w:jc w:val="left"/>
+        <w:rPr>
+          <w:sz w:val="20"/>
+          <w:szCs w:val="20"/>
+        </w:rPr>
+      </w:pPr>
+      <w:r>
+        <w:rPr>
+          <w:sz w:val="20"/>
+          <w:szCs w:val="20"/>
+        </w:rPr>
+      </w:r>
+    </w:p>
+    <w:p>
+      <w:pPr>
+        <w:pStyle w:val="Normal"/>
+        <w:jc w:val="left"/>
+        <w:rPr>
+          <w:sz w:val="20"/>
+          <w:szCs w:val="20"/>
+        </w:rPr>
+      </w:pPr>
+      <w:r>
+        <w:rPr>
+          <w:sz w:val="20"/>
+          <w:szCs w:val="20"/>
+        </w:rPr>
+      </w:r>
+    </w:p>
+    <w:p>
+      <w:pPr>
+        <w:pStyle w:val="Normal"/>
+        <w:jc w:val="left"/>
+        <w:rPr>
+          <w:sz w:val="20"/>
+          <w:szCs w:val="20"/>
+        </w:rPr>
+      </w:pPr>
+      <w:r>
+        <w:rPr>
+          <w:sz w:val="20"/>
+          <w:szCs w:val="20"/>
+        </w:rPr>
+      </w:r>
+    </w:p>
+    <w:p>
+      <w:pPr>
+        <w:pStyle w:val="Normal"/>
+        <w:jc w:val="left"/>
+        <w:rPr>
+          <w:sz w:val="20"/>
+          <w:szCs w:val="20"/>
+        </w:rPr>
+      </w:pPr>
+      <w:r>
+        <w:rPr>
+          <w:sz w:val="20"/>
+          <w:szCs w:val="20"/>
+        </w:rPr>
+      </w:r>
+    </w:p>
+    <w:p>
+      <w:pPr>
+        <w:pStyle w:val="Normal"/>
+        <w:jc w:val="left"/>
+        <w:rPr>
+          <w:sz w:val="20"/>
+          <w:szCs w:val="20"/>
+        </w:rPr>
+      </w:pPr>
+      <w:r>
+        <w:rPr>
+          <w:sz w:val="20"/>
+          <w:szCs w:val="20"/>
+        </w:rPr>
+      </w:r>
+    </w:p>
+    <w:p>
+      <w:pPr>
+        <w:pStyle w:val="Normal"/>
+        <w:jc w:val="left"/>
+        <w:rPr>
+          <w:sz w:val="20"/>
+          <w:szCs w:val="20"/>
+        </w:rPr>
+      </w:pPr>
+      <w:r>
+        <w:rPr>
+          <w:sz w:val="20"/>
+          <w:szCs w:val="20"/>
+        </w:rPr>
+      </w:r>
+    </w:p>
+    <w:p>
+      <w:pPr>
+        <w:pStyle w:val="Normal"/>
+        <w:jc w:val="left"/>
+        <w:rPr>
+          <w:sz w:val="20"/>
+          <w:szCs w:val="20"/>
+        </w:rPr>
+      </w:pPr>
+      <w:r>
+        <w:rPr>
+          <w:sz w:val="20"/>
+          <w:szCs w:val="20"/>
+        </w:rPr>
+      </w:r>
+    </w:p>
+    <w:p>
+      <w:pPr>
+        <w:pStyle w:val="Normal"/>
+        <w:jc w:val="left"/>
+        <w:rPr>
+          <w:sz w:val="20"/>
+          <w:szCs w:val="20"/>
+        </w:rPr>
+      </w:pPr>
+      <w:r>
+        <w:rPr>
+          <w:sz w:val="20"/>
+          <w:szCs w:val="20"/>
+        </w:rPr>
+      </w:r>
+    </w:p>
+    <w:p>
+      <w:pPr>
+        <w:pStyle w:val="Normal"/>
+        <w:jc w:val="left"/>
+        <w:rPr>
+          <w:sz w:val="20"/>
+          <w:szCs w:val="20"/>
+        </w:rPr>
+      </w:pPr>
+      <w:r>
+        <w:rPr>
+          <w:sz w:val="20"/>
+          <w:szCs w:val="20"/>
+        </w:rPr>
+      </w:r>
+    </w:p>
+    <w:p>
+      <w:pPr>
+        <w:pStyle w:val="Normal"/>
+        <w:jc w:val="left"/>
+        <w:rPr>
+          <w:sz w:val="20"/>
+          <w:szCs w:val="20"/>
+        </w:rPr>
+      </w:pPr>
+      <w:r>
+        <w:rPr>
+          <w:sz w:val="20"/>
+          <w:szCs w:val="20"/>
+        </w:rPr>
+      </w:r>
+    </w:p>
+    <w:p>
+      <w:pPr>
+        <w:pStyle w:val="Normal"/>
+        <w:jc w:val="left"/>
+        <w:rPr>
+          <w:sz w:val="20"/>
+          <w:szCs w:val="20"/>
+        </w:rPr>
+      </w:pPr>
+      <w:r>
+        <w:rPr>
+          <w:sz w:val="20"/>
+          <w:szCs w:val="20"/>
+        </w:rPr>
+      </w:r>
+    </w:p>
+    <w:p>
+      <w:pPr>
+        <w:pStyle w:val="Normal"/>
+        <w:jc w:val="left"/>
+        <w:rPr>
+          <w:sz w:val="20"/>
+          <w:szCs w:val="20"/>
+        </w:rPr>
+      </w:pPr>
+      <w:r>
+        <w:rPr>
+          <w:sz w:val="20"/>
+          <w:szCs w:val="20"/>
+        </w:rPr>
+      </w:r>
+    </w:p>
+    <w:p>
+      <w:pPr>
+        <w:pStyle w:val="Normal"/>
+        <w:jc w:val="left"/>
+        <w:rPr>
+          <w:sz w:val="20"/>
+          <w:szCs w:val="20"/>
+        </w:rPr>
+      </w:pPr>
+      <w:r>
+        <w:rPr>
+          <w:sz w:val="20"/>
+          <w:szCs w:val="20"/>
+        </w:rPr>
+      </w:r>
+    </w:p>
+    <w:p>
+      <w:pPr>
+        <w:pStyle w:val="Normal"/>
+        <w:jc w:val="left"/>
+        <w:rPr>
+          <w:sz w:val="20"/>
+          <w:szCs w:val="20"/>
+        </w:rPr>
+      </w:pPr>
+      <w:r>
+        <w:rPr>
+          <w:sz w:val="20"/>
+          <w:szCs w:val="20"/>
+        </w:rPr>
+      </w:r>
+    </w:p>
+    <w:p>
+      <w:pPr>
+        <w:pStyle w:val="Normal"/>
+        <w:jc w:val="left"/>
+        <w:rPr>
+          <w:sz w:val="20"/>
+          <w:szCs w:val="20"/>
+        </w:rPr>
+      </w:pPr>
+      <w:r>
+        <w:rPr>
+          <w:sz w:val="20"/>
+          <w:szCs w:val="20"/>
+        </w:rPr>
+      </w:r>
+    </w:p>
+    <w:p>
+      <w:pPr>
+        <w:pStyle w:val="Normal"/>
+        <w:jc w:val="left"/>
+        <w:rPr>
+          <w:sz w:val="20"/>
+          <w:szCs w:val="20"/>
+        </w:rPr>
+      </w:pPr>
+      <w:r>
+        <w:rPr>
+          <w:sz w:val="20"/>
+          <w:szCs w:val="20"/>
+        </w:rPr>
+      </w:r>
+    </w:p>
+    <w:p>
+      <w:pPr>
+        <w:pStyle w:val="Normal"/>
+        <w:jc w:val="left"/>
+        <w:rPr>
+          <w:sz w:val="20"/>
+          <w:szCs w:val="20"/>
+        </w:rPr>
+      </w:pPr>
+      <w:r>
+        <w:rPr>
+          <w:sz w:val="20"/>
+          <w:szCs w:val="20"/>
+        </w:rPr>
+      </w:r>
+    </w:p>
+    <w:p>
+      <w:pPr>
+        <w:pStyle w:val="Normal"/>
+        <w:jc w:val="left"/>
+        <w:rPr>
+          <w:sz w:val="20"/>
+          <w:szCs w:val="20"/>
+        </w:rPr>
+      </w:pPr>
+      <w:r>
+        <w:rPr>
+          <w:sz w:val="20"/>
+          <w:szCs w:val="20"/>
+        </w:rPr>
       </w:r>
     </w:p>
     <w:p>
@@ -18496,10 +19451,7 @@
           <w:numId w:val="4"/>
         </w:numPr>
         <w:jc w:val="left"/>
-        <w:rPr>
-          <w:sz w:val="22"/>
-          <w:szCs w:val="22"/>
-        </w:rPr>
+        <w:rPr/>
       </w:pPr>
       <w:bookmarkStart w:id="43" w:name="__RefHeading___Toc1257_3503246471"/>
       <w:bookmarkEnd w:id="43"/>
@@ -19736,10 +20688,10 @@
         <w:rPr/>
       </w:pPr>
       <w:bookmarkStart w:id="49" w:name="__RefHeading___Toc1488_886435319"/>
-      <w:bookmarkStart w:id="50" w:name="_toc603"/>
-      <w:bookmarkStart w:id="51" w:name="_toc596"/>
-      <w:bookmarkStart w:id="52" w:name="_toc593"/>
-      <w:bookmarkStart w:id="53" w:name="_toc556"/>
+      <w:bookmarkStart w:id="50" w:name="_toc556"/>
+      <w:bookmarkStart w:id="51" w:name="_toc593"/>
+      <w:bookmarkStart w:id="52" w:name="_toc596"/>
+      <w:bookmarkStart w:id="53" w:name="_toc603"/>
       <w:bookmarkEnd w:id="49"/>
       <w:bookmarkEnd w:id="50"/>
       <w:bookmarkEnd w:id="51"/>
@@ -19792,7 +20744,7 @@
         </w:rPr>
         <w:t xml:space="preserve">Ansible references – </w:t>
       </w:r>
-      <w:hyperlink r:id="rId15">
+      <w:hyperlink r:id="rId16">
         <w:r>
           <w:rPr>
             <w:rStyle w:val="InternetLink"/>
@@ -19820,7 +20772,7 @@
         </w:rPr>
         <w:t xml:space="preserve">, </w:t>
       </w:r>
-      <w:hyperlink r:id="rId16">
+      <w:hyperlink r:id="rId17">
         <w:r>
           <w:rPr>
             <w:rStyle w:val="InternetLink"/>
@@ -19866,7 +20818,7 @@
         </w:rPr>
         <w:t xml:space="preserve">Integration with DevOps tools: </w:t>
       </w:r>
-      <w:hyperlink r:id="rId17">
+      <w:hyperlink r:id="rId18">
         <w:r>
           <w:rPr>
             <w:rStyle w:val="InternetLink"/>
@@ -19911,7 +20863,7 @@
         </w:rPr>
         <w:t xml:space="preserve">Site Reliability Engineering principles and practises – </w:t>
       </w:r>
-      <w:hyperlink r:id="rId18">
+      <w:hyperlink r:id="rId19">
         <w:r>
           <w:rPr>
             <w:rStyle w:val="InternetLink"/>
@@ -19937,7 +20889,7 @@
         </w:rPr>
         <w:t xml:space="preserve">, </w:t>
       </w:r>
-      <w:hyperlink r:id="rId19">
+      <w:hyperlink r:id="rId20">
         <w:r>
           <w:rPr>
             <w:rStyle w:val="InternetLink"/>
@@ -19987,7 +20939,7 @@
         </w:rPr>
         <w:t xml:space="preserve"> </w:t>
       </w:r>
-      <w:hyperlink r:id="rId20">
+      <w:hyperlink r:id="rId21">
         <w:r>
           <w:rPr>
             <w:rStyle w:val="InternetLink"/>
@@ -20037,7 +20989,7 @@
         </w:rPr>
         <w:t xml:space="preserve"> - </w:t>
       </w:r>
-      <w:hyperlink r:id="rId21">
+      <w:hyperlink r:id="rId22">
         <w:r>
           <w:rPr>
             <w:rStyle w:val="InternetLink"/>
@@ -20089,7 +21041,7 @@
         </w:rPr>
         <w:t xml:space="preserve"> - </w:t>
       </w:r>
-      <w:hyperlink r:id="rId22">
+      <w:hyperlink r:id="rId23">
         <w:r>
           <w:rPr>
             <w:rStyle w:val="InternetLink"/>
@@ -20141,7 +21093,7 @@
         </w:rPr>
         <w:t xml:space="preserve">- </w:t>
       </w:r>
-      <w:hyperlink r:id="rId23">
+      <w:hyperlink r:id="rId24">
         <w:r>
           <w:rPr>
             <w:rStyle w:val="InternetLink"/>
@@ -20193,7 +21145,7 @@
         </w:rPr>
         <w:t xml:space="preserve"> - </w:t>
       </w:r>
-      <w:hyperlink r:id="rId24">
+      <w:hyperlink r:id="rId25">
         <w:r>
           <w:rPr>
             <w:rStyle w:val="InternetLink"/>
@@ -20245,7 +21197,7 @@
         </w:rPr>
         <w:t xml:space="preserve">- </w:t>
       </w:r>
-      <w:hyperlink r:id="rId25">
+      <w:hyperlink r:id="rId26">
         <w:r>
           <w:rPr>
             <w:rStyle w:val="InternetLink"/>
@@ -20296,7 +21248,7 @@
         </w:rPr>
         <w:t xml:space="preserve">QEMU website - </w:t>
       </w:r>
-      <w:hyperlink r:id="rId26">
+      <w:hyperlink r:id="rId27">
         <w:r>
           <w:rPr>
             <w:rStyle w:val="InternetLink"/>
@@ -20334,7 +21286,7 @@
         </w:rPr>
         <w:t xml:space="preserve">TCP RFC 793 - </w:t>
       </w:r>
-      <w:hyperlink r:id="rId27">
+      <w:hyperlink r:id="rId28">
         <w:r>
           <w:rPr>
             <w:rStyle w:val="InternetLink"/>
@@ -20372,7 +21324,7 @@
         </w:rPr>
         <w:t xml:space="preserve">The Linux Programming Interface book by Michael Kerrisk - </w:t>
       </w:r>
-      <w:hyperlink r:id="rId28">
+      <w:hyperlink r:id="rId29">
         <w:r>
           <w:rPr>
             <w:rStyle w:val="InternetLink"/>
@@ -20410,7 +21362,7 @@
         </w:rPr>
         <w:t xml:space="preserve">GNU Compiler Collection (GCC) webpage - </w:t>
       </w:r>
-      <w:hyperlink r:id="rId29">
+      <w:hyperlink r:id="rId30">
         <w:r>
           <w:rPr>
             <w:rStyle w:val="InternetLink"/>
@@ -20448,7 +21400,7 @@
         </w:rPr>
         <w:t xml:space="preserve">Python website - </w:t>
       </w:r>
-      <w:hyperlink r:id="rId30">
+      <w:hyperlink r:id="rId31">
         <w:r>
           <w:rPr>
             <w:rStyle w:val="InternetLink"/>
@@ -20486,7 +21438,7 @@
         </w:rPr>
         <w:t xml:space="preserve">Visualize Prometheus data with Grafana - </w:t>
       </w:r>
-      <w:hyperlink r:id="rId31">
+      <w:hyperlink r:id="rId32">
         <w:r>
           <w:rPr>
             <w:rStyle w:val="InternetLink"/>
@@ -20524,7 +21476,7 @@
         </w:rPr>
         <w:t xml:space="preserve">GitHub page for Prometheus - </w:t>
       </w:r>
-      <w:hyperlink r:id="rId32">
+      <w:hyperlink r:id="rId33">
         <w:r>
           <w:rPr>
             <w:rStyle w:val="InternetLink"/>
@@ -20562,7 +21514,7 @@
         </w:rPr>
         <w:t xml:space="preserve">Prometheus web site  - </w:t>
       </w:r>
-      <w:hyperlink r:id="rId33">
+      <w:hyperlink r:id="rId34">
         <w:r>
           <w:rPr>
             <w:rStyle w:val="InternetLink"/>
@@ -20600,7 +21552,7 @@
         </w:rPr>
         <w:t xml:space="preserve">Wikipedia page for Grafana - </w:t>
       </w:r>
-      <w:hyperlink r:id="rId34">
+      <w:hyperlink r:id="rId35">
         <w:r>
           <w:rPr>
             <w:rStyle w:val="InternetLink"/>
@@ -20638,7 +21590,7 @@
         </w:rPr>
         <w:t xml:space="preserve">GitHub page for Grafana - </w:t>
       </w:r>
-      <w:hyperlink r:id="rId35">
+      <w:hyperlink r:id="rId36">
         <w:r>
           <w:rPr>
             <w:rStyle w:val="InternetLink"/>
@@ -20676,7 +21628,7 @@
         </w:rPr>
         <w:t xml:space="preserve">Overview of Docker - </w:t>
       </w:r>
-      <w:hyperlink r:id="rId36">
+      <w:hyperlink r:id="rId37">
         <w:r>
           <w:rPr>
             <w:rStyle w:val="InternetLink"/>
@@ -20714,7 +21666,7 @@
         </w:rPr>
         <w:t xml:space="preserve">Overview of Prometheus - </w:t>
       </w:r>
-      <w:hyperlink r:id="rId37">
+      <w:hyperlink r:id="rId38">
         <w:r>
           <w:rPr>
             <w:rStyle w:val="InternetLink"/>
@@ -20752,7 +21704,7 @@
         </w:rPr>
         <w:t xml:space="preserve">How to make docker container use local network interface - </w:t>
       </w:r>
-      <w:hyperlink r:id="rId38">
+      <w:hyperlink r:id="rId39">
         <w:r>
           <w:rPr>
             <w:rStyle w:val="InternetLink"/>
@@ -20886,7 +21838,7 @@
         </w:rPr>
         <w:t xml:space="preserve">Working with Ansible Playbooks - </w:t>
       </w:r>
-      <w:hyperlink r:id="rId39">
+      <w:hyperlink r:id="rId40">
         <w:r>
           <w:rPr>
             <w:rStyle w:val="InternetLink"/>
@@ -20960,7 +21912,7 @@
         </w:rPr>
         <w:t xml:space="preserve">Michael Kerrisk, Source Code for The Linux Programming Interface - </w:t>
       </w:r>
-      <w:hyperlink r:id="rId40">
+      <w:hyperlink r:id="rId41">
         <w:r>
           <w:rPr>
             <w:rStyle w:val="InternetLink"/>
@@ -20998,7 +21950,7 @@
         </w:rPr>
         <w:t xml:space="preserve">Node Exporter and Quick Start Dashboard for Grafana - </w:t>
       </w:r>
-      <w:hyperlink r:id="rId41">
+      <w:hyperlink r:id="rId42">
         <w:r>
           <w:rPr>
             <w:rStyle w:val="InternetLink"/>
@@ -21414,7 +22366,7 @@
         <w:tab/>
         <w:tab/>
       </w:r>
-      <w:hyperlink r:id="rId42">
+      <w:hyperlink r:id="rId43">
         <w:r>
           <w:rPr>
             <w:rStyle w:val="InternetLink"/>
@@ -21550,7 +22502,7 @@
       </w:r>
     </w:p>
     <w:sectPr>
-      <w:footerReference w:type="default" r:id="rId43"/>
+      <w:footerReference w:type="default" r:id="rId44"/>
       <w:type w:val="nextPage"/>
       <w:pgSz w:w="12240" w:h="15840"/>
       <w:pgMar w:left="1134" w:right="1134" w:header="0" w:top="1134" w:footer="1134" w:bottom="1693" w:gutter="0"/>
@@ -21586,7 +22538,7 @@
       <w:fldChar w:fldCharType="separate"/>
     </w:r>
     <w:r>
-      <w:t>18</w:t>
+      <w:t>24</w:t>
     </w:r>
     <w:r>
       <w:fldChar w:fldCharType="end"/>
@@ -24804,7 +25756,7 @@
     <w:qFormat/>
     <w:pPr>
       <w:widowControl/>
-      <w:overflowPunct w:val="true"/>
+      <w:overflowPunct w:val="false"/>
       <w:bidi w:val="0"/>
       <w:jc w:val="left"/>
     </w:pPr>
@@ -46547,6 +47499,900 @@
       <w:rFonts w:cs="Wingdings"/>
     </w:rPr>
   </w:style>
+  <w:style w:type="character" w:styleId="ListLabel3052">
+    <w:name w:val="ListLabel 3052"/>
+    <w:qFormat/>
+    <w:rPr>
+      <w:rFonts w:cs="Wingdings"/>
+      <w:sz w:val="20"/>
+    </w:rPr>
+  </w:style>
+  <w:style w:type="character" w:styleId="ListLabel3053">
+    <w:name w:val="ListLabel 3053"/>
+    <w:qFormat/>
+    <w:rPr>
+      <w:rFonts w:cs="Wingdings"/>
+    </w:rPr>
+  </w:style>
+  <w:style w:type="character" w:styleId="ListLabel3054">
+    <w:name w:val="ListLabel 3054"/>
+    <w:qFormat/>
+    <w:rPr>
+      <w:rFonts w:cs="Wingdings"/>
+    </w:rPr>
+  </w:style>
+  <w:style w:type="character" w:styleId="ListLabel3055">
+    <w:name w:val="ListLabel 3055"/>
+    <w:qFormat/>
+    <w:rPr>
+      <w:rFonts w:cs="Wingdings"/>
+    </w:rPr>
+  </w:style>
+  <w:style w:type="character" w:styleId="ListLabel3056">
+    <w:name w:val="ListLabel 3056"/>
+    <w:qFormat/>
+    <w:rPr>
+      <w:rFonts w:cs="Wingdings"/>
+    </w:rPr>
+  </w:style>
+  <w:style w:type="character" w:styleId="ListLabel3057">
+    <w:name w:val="ListLabel 3057"/>
+    <w:qFormat/>
+    <w:rPr>
+      <w:rFonts w:cs="Wingdings"/>
+    </w:rPr>
+  </w:style>
+  <w:style w:type="character" w:styleId="ListLabel3058">
+    <w:name w:val="ListLabel 3058"/>
+    <w:qFormat/>
+    <w:rPr>
+      <w:rFonts w:cs="Wingdings"/>
+    </w:rPr>
+  </w:style>
+  <w:style w:type="character" w:styleId="ListLabel3059">
+    <w:name w:val="ListLabel 3059"/>
+    <w:qFormat/>
+    <w:rPr>
+      <w:rFonts w:cs="Wingdings"/>
+    </w:rPr>
+  </w:style>
+  <w:style w:type="character" w:styleId="ListLabel3060">
+    <w:name w:val="ListLabel 3060"/>
+    <w:qFormat/>
+    <w:rPr>
+      <w:rFonts w:cs="Wingdings"/>
+    </w:rPr>
+  </w:style>
+  <w:style w:type="character" w:styleId="ListLabel3061">
+    <w:name w:val="ListLabel 3061"/>
+    <w:qFormat/>
+    <w:rPr>
+      <w:rFonts w:cs="Wingdings"/>
+      <w:sz w:val="20"/>
+    </w:rPr>
+  </w:style>
+  <w:style w:type="character" w:styleId="ListLabel3062">
+    <w:name w:val="ListLabel 3062"/>
+    <w:qFormat/>
+    <w:rPr>
+      <w:rFonts w:cs="Wingdings"/>
+    </w:rPr>
+  </w:style>
+  <w:style w:type="character" w:styleId="ListLabel3063">
+    <w:name w:val="ListLabel 3063"/>
+    <w:qFormat/>
+    <w:rPr>
+      <w:rFonts w:cs="Wingdings"/>
+    </w:rPr>
+  </w:style>
+  <w:style w:type="character" w:styleId="ListLabel3064">
+    <w:name w:val="ListLabel 3064"/>
+    <w:qFormat/>
+    <w:rPr>
+      <w:rFonts w:cs="Wingdings"/>
+    </w:rPr>
+  </w:style>
+  <w:style w:type="character" w:styleId="ListLabel3065">
+    <w:name w:val="ListLabel 3065"/>
+    <w:qFormat/>
+    <w:rPr>
+      <w:rFonts w:cs="Wingdings"/>
+    </w:rPr>
+  </w:style>
+  <w:style w:type="character" w:styleId="ListLabel3066">
+    <w:name w:val="ListLabel 3066"/>
+    <w:qFormat/>
+    <w:rPr>
+      <w:rFonts w:cs="Wingdings"/>
+    </w:rPr>
+  </w:style>
+  <w:style w:type="character" w:styleId="ListLabel3067">
+    <w:name w:val="ListLabel 3067"/>
+    <w:qFormat/>
+    <w:rPr>
+      <w:rFonts w:cs="Wingdings"/>
+    </w:rPr>
+  </w:style>
+  <w:style w:type="character" w:styleId="ListLabel3068">
+    <w:name w:val="ListLabel 3068"/>
+    <w:qFormat/>
+    <w:rPr>
+      <w:rFonts w:cs="Wingdings"/>
+    </w:rPr>
+  </w:style>
+  <w:style w:type="character" w:styleId="ListLabel3069">
+    <w:name w:val="ListLabel 3069"/>
+    <w:qFormat/>
+    <w:rPr>
+      <w:rFonts w:cs="Wingdings"/>
+    </w:rPr>
+  </w:style>
+  <w:style w:type="character" w:styleId="ListLabel3070">
+    <w:name w:val="ListLabel 3070"/>
+    <w:qFormat/>
+    <w:rPr>
+      <w:rFonts w:cs="Wingdings"/>
+      <w:sz w:val="20"/>
+    </w:rPr>
+  </w:style>
+  <w:style w:type="character" w:styleId="ListLabel3071">
+    <w:name w:val="ListLabel 3071"/>
+    <w:qFormat/>
+    <w:rPr>
+      <w:rFonts w:cs="Wingdings"/>
+    </w:rPr>
+  </w:style>
+  <w:style w:type="character" w:styleId="ListLabel3072">
+    <w:name w:val="ListLabel 3072"/>
+    <w:qFormat/>
+    <w:rPr>
+      <w:rFonts w:cs="Wingdings"/>
+    </w:rPr>
+  </w:style>
+  <w:style w:type="character" w:styleId="ListLabel3073">
+    <w:name w:val="ListLabel 3073"/>
+    <w:qFormat/>
+    <w:rPr>
+      <w:rFonts w:cs="Wingdings"/>
+    </w:rPr>
+  </w:style>
+  <w:style w:type="character" w:styleId="ListLabel3074">
+    <w:name w:val="ListLabel 3074"/>
+    <w:qFormat/>
+    <w:rPr>
+      <w:rFonts w:cs="Wingdings"/>
+    </w:rPr>
+  </w:style>
+  <w:style w:type="character" w:styleId="ListLabel3075">
+    <w:name w:val="ListLabel 3075"/>
+    <w:qFormat/>
+    <w:rPr>
+      <w:rFonts w:cs="Wingdings"/>
+    </w:rPr>
+  </w:style>
+  <w:style w:type="character" w:styleId="ListLabel3076">
+    <w:name w:val="ListLabel 3076"/>
+    <w:qFormat/>
+    <w:rPr>
+      <w:rFonts w:cs="Wingdings"/>
+    </w:rPr>
+  </w:style>
+  <w:style w:type="character" w:styleId="ListLabel3077">
+    <w:name w:val="ListLabel 3077"/>
+    <w:qFormat/>
+    <w:rPr>
+      <w:rFonts w:cs="Wingdings"/>
+    </w:rPr>
+  </w:style>
+  <w:style w:type="character" w:styleId="ListLabel3078">
+    <w:name w:val="ListLabel 3078"/>
+    <w:qFormat/>
+    <w:rPr>
+      <w:rFonts w:cs="Wingdings"/>
+    </w:rPr>
+  </w:style>
+  <w:style w:type="character" w:styleId="ListLabel3079">
+    <w:name w:val="ListLabel 3079"/>
+    <w:qFormat/>
+    <w:rPr>
+      <w:rFonts w:cs="Wingdings"/>
+      <w:sz w:val="20"/>
+    </w:rPr>
+  </w:style>
+  <w:style w:type="character" w:styleId="ListLabel3080">
+    <w:name w:val="ListLabel 3080"/>
+    <w:qFormat/>
+    <w:rPr>
+      <w:rFonts w:cs="Wingdings"/>
+    </w:rPr>
+  </w:style>
+  <w:style w:type="character" w:styleId="ListLabel3081">
+    <w:name w:val="ListLabel 3081"/>
+    <w:qFormat/>
+    <w:rPr>
+      <w:rFonts w:cs="Wingdings"/>
+    </w:rPr>
+  </w:style>
+  <w:style w:type="character" w:styleId="ListLabel3082">
+    <w:name w:val="ListLabel 3082"/>
+    <w:qFormat/>
+    <w:rPr>
+      <w:rFonts w:cs="Wingdings"/>
+    </w:rPr>
+  </w:style>
+  <w:style w:type="character" w:styleId="ListLabel3083">
+    <w:name w:val="ListLabel 3083"/>
+    <w:qFormat/>
+    <w:rPr>
+      <w:rFonts w:cs="Wingdings"/>
+    </w:rPr>
+  </w:style>
+  <w:style w:type="character" w:styleId="ListLabel3084">
+    <w:name w:val="ListLabel 3084"/>
+    <w:qFormat/>
+    <w:rPr>
+      <w:rFonts w:cs="Wingdings"/>
+    </w:rPr>
+  </w:style>
+  <w:style w:type="character" w:styleId="ListLabel3085">
+    <w:name w:val="ListLabel 3085"/>
+    <w:qFormat/>
+    <w:rPr>
+      <w:rFonts w:cs="Wingdings"/>
+    </w:rPr>
+  </w:style>
+  <w:style w:type="character" w:styleId="ListLabel3086">
+    <w:name w:val="ListLabel 3086"/>
+    <w:qFormat/>
+    <w:rPr>
+      <w:rFonts w:cs="Wingdings"/>
+    </w:rPr>
+  </w:style>
+  <w:style w:type="character" w:styleId="ListLabel3087">
+    <w:name w:val="ListLabel 3087"/>
+    <w:qFormat/>
+    <w:rPr>
+      <w:rFonts w:cs="Wingdings"/>
+    </w:rPr>
+  </w:style>
+  <w:style w:type="character" w:styleId="ListLabel3088">
+    <w:name w:val="ListLabel 3088"/>
+    <w:qFormat/>
+    <w:rPr>
+      <w:rFonts w:cs="Wingdings"/>
+      <w:sz w:val="20"/>
+    </w:rPr>
+  </w:style>
+  <w:style w:type="character" w:styleId="ListLabel3089">
+    <w:name w:val="ListLabel 3089"/>
+    <w:qFormat/>
+    <w:rPr>
+      <w:rFonts w:cs="Wingdings"/>
+    </w:rPr>
+  </w:style>
+  <w:style w:type="character" w:styleId="ListLabel3090">
+    <w:name w:val="ListLabel 3090"/>
+    <w:qFormat/>
+    <w:rPr>
+      <w:rFonts w:cs="Wingdings"/>
+    </w:rPr>
+  </w:style>
+  <w:style w:type="character" w:styleId="ListLabel3091">
+    <w:name w:val="ListLabel 3091"/>
+    <w:qFormat/>
+    <w:rPr>
+      <w:rFonts w:cs="Wingdings"/>
+    </w:rPr>
+  </w:style>
+  <w:style w:type="character" w:styleId="ListLabel3092">
+    <w:name w:val="ListLabel 3092"/>
+    <w:qFormat/>
+    <w:rPr>
+      <w:rFonts w:cs="Wingdings"/>
+    </w:rPr>
+  </w:style>
+  <w:style w:type="character" w:styleId="ListLabel3093">
+    <w:name w:val="ListLabel 3093"/>
+    <w:qFormat/>
+    <w:rPr>
+      <w:rFonts w:cs="Wingdings"/>
+    </w:rPr>
+  </w:style>
+  <w:style w:type="character" w:styleId="ListLabel3094">
+    <w:name w:val="ListLabel 3094"/>
+    <w:qFormat/>
+    <w:rPr>
+      <w:rFonts w:cs="Wingdings"/>
+    </w:rPr>
+  </w:style>
+  <w:style w:type="character" w:styleId="ListLabel3095">
+    <w:name w:val="ListLabel 3095"/>
+    <w:qFormat/>
+    <w:rPr>
+      <w:rFonts w:cs="Wingdings"/>
+    </w:rPr>
+  </w:style>
+  <w:style w:type="character" w:styleId="ListLabel3096">
+    <w:name w:val="ListLabel 3096"/>
+    <w:qFormat/>
+    <w:rPr>
+      <w:rFonts w:cs="Wingdings"/>
+    </w:rPr>
+  </w:style>
+  <w:style w:type="character" w:styleId="ListLabel3097">
+    <w:name w:val="ListLabel 3097"/>
+    <w:qFormat/>
+    <w:rPr>
+      <w:rFonts w:cs="Wingdings"/>
+      <w:sz w:val="20"/>
+    </w:rPr>
+  </w:style>
+  <w:style w:type="character" w:styleId="ListLabel3098">
+    <w:name w:val="ListLabel 3098"/>
+    <w:qFormat/>
+    <w:rPr>
+      <w:rFonts w:cs="Wingdings"/>
+    </w:rPr>
+  </w:style>
+  <w:style w:type="character" w:styleId="ListLabel3099">
+    <w:name w:val="ListLabel 3099"/>
+    <w:qFormat/>
+    <w:rPr>
+      <w:rFonts w:cs="Wingdings"/>
+    </w:rPr>
+  </w:style>
+  <w:style w:type="character" w:styleId="ListLabel3100">
+    <w:name w:val="ListLabel 3100"/>
+    <w:qFormat/>
+    <w:rPr>
+      <w:rFonts w:cs="Wingdings"/>
+    </w:rPr>
+  </w:style>
+  <w:style w:type="character" w:styleId="ListLabel3101">
+    <w:name w:val="ListLabel 3101"/>
+    <w:qFormat/>
+    <w:rPr>
+      <w:rFonts w:cs="Wingdings"/>
+    </w:rPr>
+  </w:style>
+  <w:style w:type="character" w:styleId="ListLabel3102">
+    <w:name w:val="ListLabel 3102"/>
+    <w:qFormat/>
+    <w:rPr>
+      <w:rFonts w:cs="Wingdings"/>
+    </w:rPr>
+  </w:style>
+  <w:style w:type="character" w:styleId="ListLabel3103">
+    <w:name w:val="ListLabel 3103"/>
+    <w:qFormat/>
+    <w:rPr>
+      <w:rFonts w:cs="Wingdings"/>
+    </w:rPr>
+  </w:style>
+  <w:style w:type="character" w:styleId="ListLabel3104">
+    <w:name w:val="ListLabel 3104"/>
+    <w:qFormat/>
+    <w:rPr>
+      <w:rFonts w:cs="Wingdings"/>
+    </w:rPr>
+  </w:style>
+  <w:style w:type="character" w:styleId="ListLabel3105">
+    <w:name w:val="ListLabel 3105"/>
+    <w:qFormat/>
+    <w:rPr>
+      <w:rFonts w:cs="Wingdings"/>
+    </w:rPr>
+  </w:style>
+  <w:style w:type="character" w:styleId="ListLabel3106">
+    <w:name w:val="ListLabel 3106"/>
+    <w:qFormat/>
+    <w:rPr>
+      <w:rFonts w:cs="Wingdings"/>
+      <w:b w:val="false"/>
+      <w:sz w:val="20"/>
+    </w:rPr>
+  </w:style>
+  <w:style w:type="character" w:styleId="ListLabel3107">
+    <w:name w:val="ListLabel 3107"/>
+    <w:qFormat/>
+    <w:rPr>
+      <w:rFonts w:cs="Wingdings"/>
+    </w:rPr>
+  </w:style>
+  <w:style w:type="character" w:styleId="ListLabel3108">
+    <w:name w:val="ListLabel 3108"/>
+    <w:qFormat/>
+    <w:rPr>
+      <w:rFonts w:cs="Wingdings"/>
+    </w:rPr>
+  </w:style>
+  <w:style w:type="character" w:styleId="ListLabel3109">
+    <w:name w:val="ListLabel 3109"/>
+    <w:qFormat/>
+    <w:rPr>
+      <w:rFonts w:cs="Wingdings"/>
+    </w:rPr>
+  </w:style>
+  <w:style w:type="character" w:styleId="ListLabel3110">
+    <w:name w:val="ListLabel 3110"/>
+    <w:qFormat/>
+    <w:rPr>
+      <w:rFonts w:cs="Wingdings"/>
+    </w:rPr>
+  </w:style>
+  <w:style w:type="character" w:styleId="ListLabel3111">
+    <w:name w:val="ListLabel 3111"/>
+    <w:qFormat/>
+    <w:rPr>
+      <w:rFonts w:cs="Wingdings"/>
+    </w:rPr>
+  </w:style>
+  <w:style w:type="character" w:styleId="ListLabel3112">
+    <w:name w:val="ListLabel 3112"/>
+    <w:qFormat/>
+    <w:rPr>
+      <w:rFonts w:cs="Wingdings"/>
+    </w:rPr>
+  </w:style>
+  <w:style w:type="character" w:styleId="ListLabel3113">
+    <w:name w:val="ListLabel 3113"/>
+    <w:qFormat/>
+    <w:rPr>
+      <w:rFonts w:cs="Wingdings"/>
+    </w:rPr>
+  </w:style>
+  <w:style w:type="character" w:styleId="ListLabel3114">
+    <w:name w:val="ListLabel 3114"/>
+    <w:qFormat/>
+    <w:rPr>
+      <w:rFonts w:cs="Wingdings"/>
+    </w:rPr>
+  </w:style>
+  <w:style w:type="character" w:styleId="ListLabel3115">
+    <w:name w:val="ListLabel 3115"/>
+    <w:qFormat/>
+    <w:rPr>
+      <w:rFonts w:cs="Wingdings"/>
+      <w:sz w:val="20"/>
+    </w:rPr>
+  </w:style>
+  <w:style w:type="character" w:styleId="ListLabel3116">
+    <w:name w:val="ListLabel 3116"/>
+    <w:qFormat/>
+    <w:rPr>
+      <w:rFonts w:cs="Wingdings"/>
+    </w:rPr>
+  </w:style>
+  <w:style w:type="character" w:styleId="ListLabel3117">
+    <w:name w:val="ListLabel 3117"/>
+    <w:qFormat/>
+    <w:rPr>
+      <w:rFonts w:cs="Wingdings"/>
+    </w:rPr>
+  </w:style>
+  <w:style w:type="character" w:styleId="ListLabel3118">
+    <w:name w:val="ListLabel 3118"/>
+    <w:qFormat/>
+    <w:rPr>
+      <w:rFonts w:cs="Wingdings"/>
+    </w:rPr>
+  </w:style>
+  <w:style w:type="character" w:styleId="ListLabel3119">
+    <w:name w:val="ListLabel 3119"/>
+    <w:qFormat/>
+    <w:rPr>
+      <w:rFonts w:cs="Wingdings"/>
+    </w:rPr>
+  </w:style>
+  <w:style w:type="character" w:styleId="ListLabel3120">
+    <w:name w:val="ListLabel 3120"/>
+    <w:qFormat/>
+    <w:rPr>
+      <w:rFonts w:cs="Wingdings"/>
+    </w:rPr>
+  </w:style>
+  <w:style w:type="character" w:styleId="ListLabel3121">
+    <w:name w:val="ListLabel 3121"/>
+    <w:qFormat/>
+    <w:rPr>
+      <w:rFonts w:cs="Wingdings"/>
+    </w:rPr>
+  </w:style>
+  <w:style w:type="character" w:styleId="ListLabel3122">
+    <w:name w:val="ListLabel 3122"/>
+    <w:qFormat/>
+    <w:rPr>
+      <w:rFonts w:cs="Wingdings"/>
+    </w:rPr>
+  </w:style>
+  <w:style w:type="character" w:styleId="ListLabel3123">
+    <w:name w:val="ListLabel 3123"/>
+    <w:qFormat/>
+    <w:rPr>
+      <w:rFonts w:cs="Wingdings"/>
+    </w:rPr>
+  </w:style>
+  <w:style w:type="character" w:styleId="ListLabel3124">
+    <w:name w:val="ListLabel 3124"/>
+    <w:qFormat/>
+    <w:rPr>
+      <w:rFonts w:cs="Wingdings"/>
+    </w:rPr>
+  </w:style>
+  <w:style w:type="character" w:styleId="ListLabel3125">
+    <w:name w:val="ListLabel 3125"/>
+    <w:qFormat/>
+    <w:rPr>
+      <w:rFonts w:cs="Wingdings"/>
+    </w:rPr>
+  </w:style>
+  <w:style w:type="character" w:styleId="ListLabel3126">
+    <w:name w:val="ListLabel 3126"/>
+    <w:qFormat/>
+    <w:rPr>
+      <w:rFonts w:cs="Wingdings"/>
+    </w:rPr>
+  </w:style>
+  <w:style w:type="character" w:styleId="ListLabel3127">
+    <w:name w:val="ListLabel 3127"/>
+    <w:qFormat/>
+    <w:rPr>
+      <w:rFonts w:cs="Wingdings"/>
+    </w:rPr>
+  </w:style>
+  <w:style w:type="character" w:styleId="ListLabel3128">
+    <w:name w:val="ListLabel 3128"/>
+    <w:qFormat/>
+    <w:rPr>
+      <w:rFonts w:cs="Wingdings"/>
+    </w:rPr>
+  </w:style>
+  <w:style w:type="character" w:styleId="ListLabel3129">
+    <w:name w:val="ListLabel 3129"/>
+    <w:qFormat/>
+    <w:rPr>
+      <w:rFonts w:cs="Wingdings"/>
+    </w:rPr>
+  </w:style>
+  <w:style w:type="character" w:styleId="ListLabel3130">
+    <w:name w:val="ListLabel 3130"/>
+    <w:qFormat/>
+    <w:rPr>
+      <w:rFonts w:cs="Wingdings"/>
+    </w:rPr>
+  </w:style>
+  <w:style w:type="character" w:styleId="ListLabel3131">
+    <w:name w:val="ListLabel 3131"/>
+    <w:qFormat/>
+    <w:rPr>
+      <w:rFonts w:cs="Wingdings"/>
+    </w:rPr>
+  </w:style>
+  <w:style w:type="character" w:styleId="ListLabel3132">
+    <w:name w:val="ListLabel 3132"/>
+    <w:qFormat/>
+    <w:rPr>
+      <w:rFonts w:cs="Wingdings"/>
+    </w:rPr>
+  </w:style>
+  <w:style w:type="character" w:styleId="ListLabel3133">
+    <w:name w:val="ListLabel 3133"/>
+    <w:qFormat/>
+    <w:rPr>
+      <w:rFonts w:cs="Wingdings"/>
+      <w:sz w:val="20"/>
+    </w:rPr>
+  </w:style>
+  <w:style w:type="character" w:styleId="ListLabel3134">
+    <w:name w:val="ListLabel 3134"/>
+    <w:qFormat/>
+    <w:rPr>
+      <w:rFonts w:cs="Wingdings"/>
+    </w:rPr>
+  </w:style>
+  <w:style w:type="character" w:styleId="ListLabel3135">
+    <w:name w:val="ListLabel 3135"/>
+    <w:qFormat/>
+    <w:rPr>
+      <w:rFonts w:cs="Wingdings"/>
+    </w:rPr>
+  </w:style>
+  <w:style w:type="character" w:styleId="ListLabel3136">
+    <w:name w:val="ListLabel 3136"/>
+    <w:qFormat/>
+    <w:rPr>
+      <w:rFonts w:cs="Wingdings"/>
+    </w:rPr>
+  </w:style>
+  <w:style w:type="character" w:styleId="ListLabel3137">
+    <w:name w:val="ListLabel 3137"/>
+    <w:qFormat/>
+    <w:rPr>
+      <w:rFonts w:cs="Wingdings"/>
+    </w:rPr>
+  </w:style>
+  <w:style w:type="character" w:styleId="ListLabel3138">
+    <w:name w:val="ListLabel 3138"/>
+    <w:qFormat/>
+    <w:rPr>
+      <w:rFonts w:cs="Wingdings"/>
+    </w:rPr>
+  </w:style>
+  <w:style w:type="character" w:styleId="ListLabel3139">
+    <w:name w:val="ListLabel 3139"/>
+    <w:qFormat/>
+    <w:rPr>
+      <w:rFonts w:cs="Wingdings"/>
+    </w:rPr>
+  </w:style>
+  <w:style w:type="character" w:styleId="ListLabel3140">
+    <w:name w:val="ListLabel 3140"/>
+    <w:qFormat/>
+    <w:rPr>
+      <w:rFonts w:cs="Wingdings"/>
+    </w:rPr>
+  </w:style>
+  <w:style w:type="character" w:styleId="ListLabel3141">
+    <w:name w:val="ListLabel 3141"/>
+    <w:qFormat/>
+    <w:rPr>
+      <w:rFonts w:cs="Wingdings"/>
+    </w:rPr>
+  </w:style>
+  <w:style w:type="character" w:styleId="ListLabel3142">
+    <w:name w:val="ListLabel 3142"/>
+    <w:qFormat/>
+    <w:rPr>
+      <w:rFonts w:cs="Wingdings"/>
+    </w:rPr>
+  </w:style>
+  <w:style w:type="character" w:styleId="ListLabel3143">
+    <w:name w:val="ListLabel 3143"/>
+    <w:qFormat/>
+    <w:rPr>
+      <w:rFonts w:cs="Wingdings"/>
+    </w:rPr>
+  </w:style>
+  <w:style w:type="character" w:styleId="ListLabel3144">
+    <w:name w:val="ListLabel 3144"/>
+    <w:qFormat/>
+    <w:rPr>
+      <w:rFonts w:cs="Wingdings"/>
+    </w:rPr>
+  </w:style>
+  <w:style w:type="character" w:styleId="ListLabel3145">
+    <w:name w:val="ListLabel 3145"/>
+    <w:qFormat/>
+    <w:rPr>
+      <w:rFonts w:cs="Wingdings"/>
+    </w:rPr>
+  </w:style>
+  <w:style w:type="character" w:styleId="ListLabel3146">
+    <w:name w:val="ListLabel 3146"/>
+    <w:qFormat/>
+    <w:rPr>
+      <w:rFonts w:cs="Wingdings"/>
+    </w:rPr>
+  </w:style>
+  <w:style w:type="character" w:styleId="ListLabel3147">
+    <w:name w:val="ListLabel 3147"/>
+    <w:qFormat/>
+    <w:rPr>
+      <w:rFonts w:cs="Wingdings"/>
+    </w:rPr>
+  </w:style>
+  <w:style w:type="character" w:styleId="ListLabel3148">
+    <w:name w:val="ListLabel 3148"/>
+    <w:qFormat/>
+    <w:rPr>
+      <w:rFonts w:cs="Wingdings"/>
+    </w:rPr>
+  </w:style>
+  <w:style w:type="character" w:styleId="ListLabel3149">
+    <w:name w:val="ListLabel 3149"/>
+    <w:qFormat/>
+    <w:rPr>
+      <w:rFonts w:cs="Wingdings"/>
+    </w:rPr>
+  </w:style>
+  <w:style w:type="character" w:styleId="ListLabel3150">
+    <w:name w:val="ListLabel 3150"/>
+    <w:qFormat/>
+    <w:rPr>
+      <w:rFonts w:cs="Wingdings"/>
+    </w:rPr>
+  </w:style>
+  <w:style w:type="character" w:styleId="ListLabel3151">
+    <w:name w:val="ListLabel 3151"/>
+    <w:qFormat/>
+    <w:rPr>
+      <w:rFonts w:cs="Wingdings"/>
+    </w:rPr>
+  </w:style>
+  <w:style w:type="character" w:styleId="ListLabel3152">
+    <w:name w:val="ListLabel 3152"/>
+    <w:qFormat/>
+    <w:rPr>
+      <w:rFonts w:cs="Wingdings"/>
+    </w:rPr>
+  </w:style>
+  <w:style w:type="character" w:styleId="ListLabel3153">
+    <w:name w:val="ListLabel 3153"/>
+    <w:qFormat/>
+    <w:rPr>
+      <w:rFonts w:cs="Wingdings"/>
+    </w:rPr>
+  </w:style>
+  <w:style w:type="character" w:styleId="ListLabel3154">
+    <w:name w:val="ListLabel 3154"/>
+    <w:qFormat/>
+    <w:rPr>
+      <w:rFonts w:cs="Wingdings"/>
+    </w:rPr>
+  </w:style>
+  <w:style w:type="character" w:styleId="ListLabel3155">
+    <w:name w:val="ListLabel 3155"/>
+    <w:qFormat/>
+    <w:rPr>
+      <w:rFonts w:cs="Wingdings"/>
+    </w:rPr>
+  </w:style>
+  <w:style w:type="character" w:styleId="ListLabel3156">
+    <w:name w:val="ListLabel 3156"/>
+    <w:qFormat/>
+    <w:rPr>
+      <w:rFonts w:cs="Wingdings"/>
+    </w:rPr>
+  </w:style>
+  <w:style w:type="character" w:styleId="ListLabel3157">
+    <w:name w:val="ListLabel 3157"/>
+    <w:qFormat/>
+    <w:rPr>
+      <w:rFonts w:cs="Wingdings"/>
+    </w:rPr>
+  </w:style>
+  <w:style w:type="character" w:styleId="ListLabel3158">
+    <w:name w:val="ListLabel 3158"/>
+    <w:qFormat/>
+    <w:rPr>
+      <w:rFonts w:cs="Wingdings"/>
+    </w:rPr>
+  </w:style>
+  <w:style w:type="character" w:styleId="ListLabel3159">
+    <w:name w:val="ListLabel 3159"/>
+    <w:qFormat/>
+    <w:rPr>
+      <w:rFonts w:cs="Wingdings"/>
+    </w:rPr>
+  </w:style>
+  <w:style w:type="character" w:styleId="ListLabel3160">
+    <w:name w:val="ListLabel 3160"/>
+    <w:qFormat/>
+    <w:rPr>
+      <w:rFonts w:cs="Wingdings"/>
+    </w:rPr>
+  </w:style>
+  <w:style w:type="character" w:styleId="ListLabel3161">
+    <w:name w:val="ListLabel 3161"/>
+    <w:qFormat/>
+    <w:rPr>
+      <w:rFonts w:cs="Wingdings"/>
+    </w:rPr>
+  </w:style>
+  <w:style w:type="character" w:styleId="ListLabel3162">
+    <w:name w:val="ListLabel 3162"/>
+    <w:qFormat/>
+    <w:rPr>
+      <w:rFonts w:cs="Wingdings"/>
+    </w:rPr>
+  </w:style>
+  <w:style w:type="character" w:styleId="ListLabel3163">
+    <w:name w:val="ListLabel 3163"/>
+    <w:qFormat/>
+    <w:rPr>
+      <w:rFonts w:cs="Wingdings"/>
+    </w:rPr>
+  </w:style>
+  <w:style w:type="character" w:styleId="ListLabel3164">
+    <w:name w:val="ListLabel 3164"/>
+    <w:qFormat/>
+    <w:rPr>
+      <w:rFonts w:cs="Wingdings"/>
+    </w:rPr>
+  </w:style>
+  <w:style w:type="character" w:styleId="ListLabel3165">
+    <w:name w:val="ListLabel 3165"/>
+    <w:qFormat/>
+    <w:rPr>
+      <w:rFonts w:cs="Wingdings"/>
+    </w:rPr>
+  </w:style>
+  <w:style w:type="character" w:styleId="ListLabel3166">
+    <w:name w:val="ListLabel 3166"/>
+    <w:qFormat/>
+    <w:rPr>
+      <w:rFonts w:cs="Wingdings"/>
+    </w:rPr>
+  </w:style>
+  <w:style w:type="character" w:styleId="ListLabel3167">
+    <w:name w:val="ListLabel 3167"/>
+    <w:qFormat/>
+    <w:rPr>
+      <w:rFonts w:cs="Wingdings"/>
+    </w:rPr>
+  </w:style>
+  <w:style w:type="character" w:styleId="ListLabel3168">
+    <w:name w:val="ListLabel 3168"/>
+    <w:qFormat/>
+    <w:rPr>
+      <w:rFonts w:cs="Wingdings"/>
+    </w:rPr>
+  </w:style>
+  <w:style w:type="character" w:styleId="ListLabel3169">
+    <w:name w:val="ListLabel 3169"/>
+    <w:qFormat/>
+    <w:rPr>
+      <w:rFonts w:cs="Wingdings"/>
+      <w:b w:val="false"/>
+      <w:sz w:val="20"/>
+    </w:rPr>
+  </w:style>
+  <w:style w:type="character" w:styleId="ListLabel3170">
+    <w:name w:val="ListLabel 3170"/>
+    <w:qFormat/>
+    <w:rPr>
+      <w:rFonts w:cs="Wingdings"/>
+    </w:rPr>
+  </w:style>
+  <w:style w:type="character" w:styleId="ListLabel3171">
+    <w:name w:val="ListLabel 3171"/>
+    <w:qFormat/>
+    <w:rPr>
+      <w:rFonts w:cs="Wingdings"/>
+    </w:rPr>
+  </w:style>
+  <w:style w:type="character" w:styleId="ListLabel3172">
+    <w:name w:val="ListLabel 3172"/>
+    <w:qFormat/>
+    <w:rPr>
+      <w:rFonts w:cs="Wingdings"/>
+    </w:rPr>
+  </w:style>
+  <w:style w:type="character" w:styleId="ListLabel3173">
+    <w:name w:val="ListLabel 3173"/>
+    <w:qFormat/>
+    <w:rPr>
+      <w:rFonts w:cs="Wingdings"/>
+    </w:rPr>
+  </w:style>
+  <w:style w:type="character" w:styleId="ListLabel3174">
+    <w:name w:val="ListLabel 3174"/>
+    <w:qFormat/>
+    <w:rPr>
+      <w:rFonts w:cs="Wingdings"/>
+    </w:rPr>
+  </w:style>
+  <w:style w:type="character" w:styleId="ListLabel3175">
+    <w:name w:val="ListLabel 3175"/>
+    <w:qFormat/>
+    <w:rPr>
+      <w:rFonts w:cs="Wingdings"/>
+    </w:rPr>
+  </w:style>
+  <w:style w:type="character" w:styleId="ListLabel3176">
+    <w:name w:val="ListLabel 3176"/>
+    <w:qFormat/>
+    <w:rPr>
+      <w:rFonts w:cs="Wingdings"/>
+    </w:rPr>
+  </w:style>
+  <w:style w:type="character" w:styleId="ListLabel3177">
+    <w:name w:val="ListLabel 3177"/>
+    <w:qFormat/>
+    <w:rPr>
+      <w:rFonts w:cs="Wingdings"/>
+    </w:rPr>
+  </w:style>
   <w:style w:type="paragraph" w:styleId="Heading">
     <w:name w:val="Heading"/>
     <w:basedOn w:val="Normal"/>

</xml_diff>